<commit_message>
Fixed errors while outputing the html file.
</commit_message>
<xml_diff>
--- a/_01_Designs/Thesis_proposal.docx
+++ b/_01_Designs/Thesis_proposal.docx
@@ -68,7 +68,7 @@
               </wp:anchor>
             </w:drawing>
           </mc:Choice>
-          <mc:Fallback xmlns:cx="http://schemas.microsoft.com/office/drawing/2014/chartex" xmlns:cx1="http://schemas.microsoft.com/office/drawing/2015/9/8/chartex" xmlns:cx2="http://schemas.microsoft.com/office/drawing/2015/10/21/chartex" xmlns:cx3="http://schemas.microsoft.com/office/drawing/2016/5/9/chartex" xmlns:cx4="http://schemas.microsoft.com/office/drawing/2016/5/10/chartex" xmlns:cx5="http://schemas.microsoft.com/office/drawing/2016/5/11/chartex" xmlns:w16se="http://schemas.microsoft.com/office/word/2015/wordml/symex">
+          <mc:Fallback xmlns:w16se="http://schemas.microsoft.com/office/word/2015/wordml/symex" xmlns:cx5="http://schemas.microsoft.com/office/drawing/2016/5/11/chartex" xmlns:cx4="http://schemas.microsoft.com/office/drawing/2016/5/10/chartex" xmlns:cx3="http://schemas.microsoft.com/office/drawing/2016/5/9/chartex" xmlns:cx2="http://schemas.microsoft.com/office/drawing/2015/10/21/chartex" xmlns:cx1="http://schemas.microsoft.com/office/drawing/2015/9/8/chartex" xmlns:cx="http://schemas.microsoft.com/office/drawing/2014/chartex">
             <w:pict>
               <v:line w14:anchorId="1607EF35" id="Straight Connector 7" o:spid="_x0000_s1026" style="position:absolute;flip:y;z-index:251663360;visibility:visible;mso-wrap-style:square;mso-width-percent:0;mso-height-percent:0;mso-wrap-distance-left:9pt;mso-wrap-distance-top:0;mso-wrap-distance-right:9pt;mso-wrap-distance-bottom:0;mso-position-horizontal:absolute;mso-position-horizontal-relative:text;mso-position-vertical:absolute;mso-position-vertical-relative:text;mso-width-percent:0;mso-height-percent:0;mso-width-relative:margin;mso-height-relative:margin" from="-175.95pt,26.55pt" to="454.45pt,27.2pt" o:gfxdata="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" strokecolor="#a5a5a5 [3206]" strokeweight="1pt">
                 <v:stroke joinstyle="miter"/>
@@ -136,7 +136,7 @@
               </wp:anchor>
             </w:drawing>
           </mc:Choice>
-          <mc:Fallback xmlns:cx="http://schemas.microsoft.com/office/drawing/2014/chartex" xmlns:cx1="http://schemas.microsoft.com/office/drawing/2015/9/8/chartex" xmlns:cx2="http://schemas.microsoft.com/office/drawing/2015/10/21/chartex" xmlns:cx3="http://schemas.microsoft.com/office/drawing/2016/5/9/chartex" xmlns:cx4="http://schemas.microsoft.com/office/drawing/2016/5/10/chartex" xmlns:cx5="http://schemas.microsoft.com/office/drawing/2016/5/11/chartex" xmlns:w16se="http://schemas.microsoft.com/office/word/2015/wordml/symex">
+          <mc:Fallback xmlns:w16se="http://schemas.microsoft.com/office/word/2015/wordml/symex" xmlns:cx5="http://schemas.microsoft.com/office/drawing/2016/5/11/chartex" xmlns:cx4="http://schemas.microsoft.com/office/drawing/2016/5/10/chartex" xmlns:cx3="http://schemas.microsoft.com/office/drawing/2016/5/9/chartex" xmlns:cx2="http://schemas.microsoft.com/office/drawing/2015/10/21/chartex" xmlns:cx1="http://schemas.microsoft.com/office/drawing/2015/9/8/chartex" xmlns:cx="http://schemas.microsoft.com/office/drawing/2014/chartex">
             <w:pict>
               <v:line w14:anchorId="15C3BD11" id="Straight Connector 8" o:spid="_x0000_s1026" style="position:absolute;z-index:251665408;visibility:visible;mso-wrap-style:square;mso-width-percent:0;mso-wrap-distance-left:9pt;mso-wrap-distance-top:0;mso-wrap-distance-right:9pt;mso-wrap-distance-bottom:0;mso-position-horizontal:absolute;mso-position-horizontal-relative:text;mso-position-vertical:absolute;mso-position-vertical-relative:text;mso-width-percent:0;mso-width-relative:margin" from="-32.2pt,18pt" to="625.05pt,18.2pt" o:gfxdata="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" strokecolor="#a5a5a5 [3206]" strokeweight="1pt">
                 <v:stroke joinstyle="miter"/>
@@ -246,7 +246,7 @@
               </wp:anchor>
             </w:drawing>
           </mc:Choice>
-          <mc:Fallback xmlns:cx="http://schemas.microsoft.com/office/drawing/2014/chartex" xmlns:cx1="http://schemas.microsoft.com/office/drawing/2015/9/8/chartex" xmlns:cx2="http://schemas.microsoft.com/office/drawing/2015/10/21/chartex" xmlns:cx3="http://schemas.microsoft.com/office/drawing/2016/5/9/chartex" xmlns:cx4="http://schemas.microsoft.com/office/drawing/2016/5/10/chartex" xmlns:cx5="http://schemas.microsoft.com/office/drawing/2016/5/11/chartex" xmlns:w16se="http://schemas.microsoft.com/office/word/2015/wordml/symex">
+          <mc:Fallback xmlns:w16se="http://schemas.microsoft.com/office/word/2015/wordml/symex" xmlns:cx5="http://schemas.microsoft.com/office/drawing/2016/5/11/chartex" xmlns:cx4="http://schemas.microsoft.com/office/drawing/2016/5/10/chartex" xmlns:cx3="http://schemas.microsoft.com/office/drawing/2016/5/9/chartex" xmlns:cx2="http://schemas.microsoft.com/office/drawing/2015/10/21/chartex" xmlns:cx1="http://schemas.microsoft.com/office/drawing/2015/9/8/chartex" xmlns:cx="http://schemas.microsoft.com/office/drawing/2014/chartex">
             <w:pict>
               <v:line w14:anchorId="1411D44C" id="Straight Connector 5" o:spid="_x0000_s1026" style="position:absolute;flip:y;z-index:251661312;visibility:visible;mso-wrap-style:square;mso-width-percent:0;mso-wrap-distance-left:9pt;mso-wrap-distance-top:0;mso-wrap-distance-right:9pt;mso-wrap-distance-bottom:0;mso-position-horizontal:absolute;mso-position-horizontal-relative:text;mso-position-vertical:absolute;mso-position-vertical-relative:text;mso-width-percent:0;mso-width-relative:margin" from="-220.75pt,10.4pt" to="463.05pt,10.65pt" o:gfxdata="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" strokecolor="#a5a5a5 [3206]" strokeweight="1pt">
                 <v:stroke joinstyle="miter"/>
@@ -314,7 +314,7 @@
               </wp:anchor>
             </w:drawing>
           </mc:Choice>
-          <mc:Fallback xmlns:cx="http://schemas.microsoft.com/office/drawing/2014/chartex" xmlns:cx1="http://schemas.microsoft.com/office/drawing/2015/9/8/chartex" xmlns:cx2="http://schemas.microsoft.com/office/drawing/2015/10/21/chartex" xmlns:cx3="http://schemas.microsoft.com/office/drawing/2016/5/9/chartex" xmlns:cx4="http://schemas.microsoft.com/office/drawing/2016/5/10/chartex" xmlns:cx5="http://schemas.microsoft.com/office/drawing/2016/5/11/chartex" xmlns:w16se="http://schemas.microsoft.com/office/word/2015/wordml/symex">
+          <mc:Fallback xmlns:w16se="http://schemas.microsoft.com/office/word/2015/wordml/symex" xmlns:cx5="http://schemas.microsoft.com/office/drawing/2016/5/11/chartex" xmlns:cx4="http://schemas.microsoft.com/office/drawing/2016/5/10/chartex" xmlns:cx3="http://schemas.microsoft.com/office/drawing/2016/5/9/chartex" xmlns:cx2="http://schemas.microsoft.com/office/drawing/2015/10/21/chartex" xmlns:cx1="http://schemas.microsoft.com/office/drawing/2015/9/8/chartex" xmlns:cx="http://schemas.microsoft.com/office/drawing/2014/chartex">
             <w:pict>
               <v:line w14:anchorId="7752A671" id="Straight Connector 3" o:spid="_x0000_s1026" style="position:absolute;z-index:251659264;visibility:visible;mso-wrap-style:square;mso-width-percent:0;mso-wrap-distance-left:9pt;mso-wrap-distance-top:0;mso-wrap-distance-right:9pt;mso-wrap-distance-bottom:0;mso-position-horizontal:absolute;mso-position-horizontal-relative:text;mso-position-vertical:absolute;mso-position-vertical-relative:text;mso-width-percent:0;mso-width-relative:margin" from="-31.25pt,1.2pt" to="643.05pt,1.4pt" o:gfxdata="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" strokecolor="#a5a5a5 [3206]" strokeweight="1pt">
                 <v:stroke joinstyle="miter"/>
@@ -4542,6 +4542,9 @@
             <w:pPr>
               <w:pStyle w:val="1ParaNoSpace"/>
             </w:pPr>
+            <w:r>
+              <w:t>snippet</w:t>
+            </w:r>
           </w:p>
         </w:tc>
         <w:tc>
@@ -5321,10 +5324,7 @@
         <w:t xml:space="preserve">, with the estimations of work and in some cases time required for </w:t>
       </w:r>
       <w:r>
-        <w:t>a</w:t>
-      </w:r>
-      <w:r>
-        <w:t xml:space="preserve"> </w:t>
+        <w:t xml:space="preserve">a </w:t>
       </w:r>
       <w:r>
         <w:t>sub process to complete.</w:t>
@@ -12466,21 +12466,261 @@
       </w:pPr>
       <w:proofErr w:type="spellStart"/>
       <w:r>
+        <w:t>F</w:t>
+      </w:r>
+      <w:r>
+        <w:t>uzzywuzzy</w:t>
+      </w:r>
+      <w:proofErr w:type="spellEnd"/>
+      <w:r>
+        <w:t xml:space="preserve"> </w:t>
+      </w:r>
+      <w:r>
+        <w:t xml:space="preserve">(v. </w:t>
+      </w:r>
+      <w:r>
+        <w:t>0.15.0</w:t>
+      </w:r>
+      <w:r>
+        <w:t>)</w:t>
+      </w:r>
+      <w:r>
+        <w:rPr>
+          <w:rStyle w:val="EndnoteReference"/>
+        </w:rPr>
+        <w:endnoteReference w:id="11"/>
+      </w:r>
+    </w:p>
+    <w:p>
+      <w:pPr>
+        <w:pStyle w:val="1Para"/>
+        <w:rPr>
+          <w:lang w:val="en-US"/>
+        </w:rPr>
+      </w:pPr>
+      <w:proofErr w:type="spellStart"/>
+      <w:r>
+        <w:rPr>
+          <w:lang w:val="en-US"/>
+        </w:rPr>
+        <w:t>Fuzzywuzzy</w:t>
+      </w:r>
+      <w:proofErr w:type="spellEnd"/>
+      <w:r>
+        <w:rPr>
+          <w:lang w:val="en-US"/>
+        </w:rPr>
+        <w:t xml:space="preserve"> is </w:t>
+      </w:r>
+      <w:r>
+        <w:rPr>
+          <w:lang w:val="en-US"/>
+        </w:rPr>
+        <w:t xml:space="preserve">a package used for the string comparison. </w:t>
+      </w:r>
+      <w:r>
+        <w:rPr>
+          <w:lang w:val="en-US"/>
+        </w:rPr>
+        <w:t xml:space="preserve">It uses </w:t>
+      </w:r>
+      <w:proofErr w:type="spellStart"/>
+      <w:r>
+        <w:rPr>
+          <w:lang w:val="en-US"/>
+        </w:rPr>
+        <w:t>Levenshtein</w:t>
+      </w:r>
+      <w:proofErr w:type="spellEnd"/>
+      <w:r>
+        <w:rPr>
+          <w:lang w:val="en-US"/>
+        </w:rPr>
+        <w:t xml:space="preserve"> Distance</w:t>
+      </w:r>
+      <w:r>
+        <w:rPr>
+          <w:rStyle w:val="EndnoteReference"/>
+          <w:lang w:val="en-US"/>
+        </w:rPr>
+        <w:endnoteReference w:id="12"/>
+      </w:r>
+      <w:r>
+        <w:rPr>
+          <w:lang w:val="en-US"/>
+        </w:rPr>
+        <w:t xml:space="preserve"> to calculate the differences between </w:t>
+      </w:r>
+      <w:r>
+        <w:rPr>
+          <w:lang w:val="en-US"/>
+        </w:rPr>
+        <w:t>the sequence of strings</w:t>
+      </w:r>
+      <w:r>
+        <w:rPr>
+          <w:lang w:val="en-US"/>
+        </w:rPr>
+        <w:t>.</w:t>
+      </w:r>
+      <w:r>
+        <w:rPr>
+          <w:lang w:val="en-US"/>
+        </w:rPr>
+        <w:t xml:space="preserve"> It is compatible with python</w:t>
+      </w:r>
+      <w:r>
+        <w:rPr>
+          <w:lang w:val="en-US"/>
+        </w:rPr>
+        <w:t xml:space="preserve"> 2.4 or higher. It utilizes </w:t>
+      </w:r>
+      <w:proofErr w:type="spellStart"/>
+      <w:r>
+        <w:rPr>
+          <w:lang w:val="en-US"/>
+        </w:rPr>
+        <w:t>difflib</w:t>
+      </w:r>
+      <w:proofErr w:type="spellEnd"/>
+      <w:r>
+        <w:rPr>
+          <w:lang w:val="en-US"/>
+        </w:rPr>
+        <w:t xml:space="preserve"> library that comes bundled with Python and uses the package </w:t>
+      </w:r>
+      <w:r>
+        <w:rPr>
+          <w:lang w:val="en-US"/>
+        </w:rPr>
+        <w:t>python-</w:t>
+      </w:r>
+      <w:proofErr w:type="spellStart"/>
+      <w:r>
+        <w:rPr>
+          <w:lang w:val="en-US"/>
+        </w:rPr>
+        <w:t>Levenshtein</w:t>
+      </w:r>
+      <w:proofErr w:type="spellEnd"/>
+      <w:r>
+        <w:rPr>
+          <w:lang w:val="en-US"/>
+        </w:rPr>
+        <w:t xml:space="preserve"> to deliver results even faster. In </w:t>
+      </w:r>
+      <w:proofErr w:type="spellStart"/>
+      <w:r>
+        <w:rPr>
+          <w:b/>
+          <w:i/>
+          <w:lang w:val="en-US"/>
+        </w:rPr>
+        <w:t>Testtructor</w:t>
+      </w:r>
+      <w:proofErr w:type="spellEnd"/>
+      <w:r>
+        <w:rPr>
+          <w:b/>
+          <w:i/>
+          <w:lang w:val="en-US"/>
+        </w:rPr>
+        <w:t xml:space="preserve"> </w:t>
+      </w:r>
+      <w:r>
+        <w:rPr>
+          <w:lang w:val="en-US"/>
+        </w:rPr>
+        <w:t>python-</w:t>
+      </w:r>
+      <w:proofErr w:type="spellStart"/>
+      <w:r>
+        <w:rPr>
+          <w:lang w:val="en-US"/>
+        </w:rPr>
+        <w:t>Levenshtein</w:t>
+      </w:r>
+      <w:proofErr w:type="spellEnd"/>
+      <w:r>
+        <w:rPr>
+          <w:lang w:val="en-US"/>
+        </w:rPr>
+        <w:t xml:space="preserve"> </w:t>
+      </w:r>
+      <w:proofErr w:type="spellStart"/>
+      <w:r>
+        <w:rPr>
+          <w:lang w:val="en-US"/>
+        </w:rPr>
+        <w:t>pachange</w:t>
+      </w:r>
+      <w:proofErr w:type="spellEnd"/>
+      <w:r>
+        <w:rPr>
+          <w:lang w:val="en-US"/>
+        </w:rPr>
+        <w:t xml:space="preserve"> is used along with </w:t>
+      </w:r>
+      <w:proofErr w:type="spellStart"/>
+      <w:r>
+        <w:rPr>
+          <w:lang w:val="en-US"/>
+        </w:rPr>
         <w:t>fuzzywuzzy</w:t>
       </w:r>
       <w:proofErr w:type="spellEnd"/>
       <w:r>
+        <w:rPr>
+          <w:lang w:val="en-US"/>
+        </w:rPr>
         <w:t xml:space="preserve"> </w:t>
       </w:r>
+      <w:proofErr w:type="gramStart"/>
+      <w:r>
+        <w:rPr>
+          <w:lang w:val="en-US"/>
+        </w:rPr>
+        <w:t>in order to</w:t>
+      </w:r>
+      <w:proofErr w:type="gramEnd"/>
+      <w:r>
+        <w:rPr>
+          <w:lang w:val="en-US"/>
+        </w:rPr>
+        <w:t xml:space="preserve"> get results as quickly as possible.</w:t>
+      </w:r>
+    </w:p>
+    <w:p>
+      <w:pPr>
+        <w:pStyle w:val="Heading5"/>
+      </w:pPr>
+      <w:proofErr w:type="spellStart"/>
+      <w:r>
+        <w:lastRenderedPageBreak/>
+        <w:t>T</w:t>
+      </w:r>
+      <w:r>
+        <w:t>qdm</w:t>
+      </w:r>
+      <w:proofErr w:type="spellEnd"/>
+      <w:r>
+        <w:t xml:space="preserve"> </w:t>
+      </w:r>
       <w:r>
         <w:t xml:space="preserve">(v. </w:t>
       </w:r>
       <w:r>
-        <w:t>0.15.0</w:t>
+        <w:t>4.14.0</w:t>
       </w:r>
       <w:r>
         <w:t>)</w:t>
       </w:r>
+      <w:r>
+        <w:rPr>
+          <w:rStyle w:val="EndnoteReference"/>
+        </w:rPr>
+        <w:endnoteReference w:id="13"/>
+      </w:r>
     </w:p>
     <w:p>
       <w:pPr>
@@ -12494,504 +12734,69 @@
         <w:rPr>
           <w:lang w:val="en-US"/>
         </w:rPr>
-        <w:t>Fuzzywuzzy</w:t>
+        <w:t>Tqdm</w:t>
       </w:r>
       <w:proofErr w:type="spellEnd"/>
       <w:r>
         <w:rPr>
           <w:lang w:val="en-US"/>
         </w:rPr>
-        <w:t xml:space="preserve"> is </w:t>
-      </w:r>
-    </w:p>
-    <w:p>
-      <w:pPr>
-        <w:pStyle w:val="1Para"/>
-        <w:ind w:firstLine="0"/>
-        <w:rPr>
-          <w:lang w:val="en-US"/>
-        </w:rPr>
-      </w:pPr>
-      <w:bookmarkStart w:id="20" w:name="_GoBack"/>
-      <w:bookmarkEnd w:id="20"/>
-    </w:p>
-    <w:p>
-      <w:pPr>
-        <w:pStyle w:val="Heading1"/>
-      </w:pPr>
-      <w:bookmarkStart w:id="21" w:name="_Toc483818999"/>
-      <w:r>
-        <w:lastRenderedPageBreak/>
-        <w:t>Technical walkthrough</w:t>
-      </w:r>
-      <w:bookmarkEnd w:id="21"/>
-    </w:p>
-    <w:p>
-      <w:pPr>
-        <w:pStyle w:val="1Para"/>
-        <w:rPr>
-          <w:lang w:val="en-US"/>
-        </w:rPr>
-      </w:pPr>
-      <w:r>
-        <w:rPr>
-          <w:lang w:val="en-US"/>
-        </w:rPr>
-        <w:t>Below is a list of all the standardization and suppositions that were required to be made before building the software solution:</w:t>
-      </w:r>
-    </w:p>
-    <w:p>
-      <w:pPr>
-        <w:pStyle w:val="1Para"/>
-        <w:rPr>
-          <w:lang w:val="en-US"/>
-        </w:rPr>
-      </w:pPr>
-      <w:r>
-        <w:rPr>
-          <w:lang w:val="en-US"/>
-        </w:rPr>
-        <w:t xml:space="preserve">The </w:t>
-      </w:r>
-      <w:r>
-        <w:rPr>
-          <w:rFonts w:ascii="Consolas" w:hAnsi="Consolas" w:cs="Courier New"/>
-          <w:noProof/>
-          <w:color w:val="242729"/>
-          <w:szCs w:val="24"/>
-          <w:bdr w:val="none" w:sz="0" w:space="0" w:color="auto" w:frame="1"/>
-          <w:shd w:val="clear" w:color="auto" w:fill="EFF0F1"/>
-          <w:lang w:val="en-GB" w:eastAsia="en-GB"/>
-        </w:rPr>
-        <w:t>file_download</w:t>
-      </w:r>
-      <w:r>
-        <w:rPr>
-          <w:lang w:val="en-US"/>
-        </w:rPr>
-        <w:t xml:space="preserve"> function defined below is used to download the files from the server. The </w:t>
-      </w:r>
-      <w:r>
-        <w:rPr>
-          <w:rFonts w:ascii="Consolas" w:hAnsi="Consolas" w:cs="Courier New"/>
-          <w:noProof/>
-          <w:color w:val="242729"/>
-          <w:szCs w:val="24"/>
-          <w:bdr w:val="none" w:sz="0" w:space="0" w:color="auto" w:frame="1"/>
-          <w:shd w:val="clear" w:color="auto" w:fill="EFF0F1"/>
-          <w:lang w:val="en-GB" w:eastAsia="en-GB"/>
-        </w:rPr>
-        <w:t>requests.get</w:t>
-      </w:r>
-      <w:r>
-        <w:rPr>
-          <w:lang w:val="en-US"/>
-        </w:rPr>
-        <w:t xml:space="preserve"> </w:t>
-      </w:r>
-      <w:r>
-        <w:rPr>
-          <w:lang w:val="en-US"/>
-        </w:rPr>
-        <w:t>method returns the response from the URL that is provided as a parameter. The function proceeds if the URL can be reached by checking the status code of the response method. Below are some status codes that can be returned by a server:</w:t>
-      </w:r>
-    </w:p>
-    <w:tbl>
-      <w:tblPr>
-        <w:tblStyle w:val="TableGrid"/>
-        <w:tblW w:w="0" w:type="auto"/>
-        <w:jc w:val="center"/>
-        <w:tblLook w:val="04A0" w:firstRow="1" w:lastRow="0" w:firstColumn="1" w:lastColumn="0" w:noHBand="0" w:noVBand="1"/>
-      </w:tblPr>
-      <w:tblGrid>
-        <w:gridCol w:w="4528"/>
-        <w:gridCol w:w="4528"/>
-      </w:tblGrid>
-      <w:tr>
-        <w:trPr>
-          <w:jc w:val="center"/>
-        </w:trPr>
-        <w:tc>
-          <w:tcPr>
-            <w:tcW w:w="4528" w:type="dxa"/>
-          </w:tcPr>
-          <w:p>
-            <w:pPr>
-              <w:pStyle w:val="1Para"/>
-              <w:ind w:firstLine="0"/>
-              <w:jc w:val="center"/>
-              <w:rPr>
-                <w:lang w:val="en-US"/>
-              </w:rPr>
-            </w:pPr>
-            <w:r>
-              <w:rPr>
-                <w:lang w:val="en-US"/>
-              </w:rPr>
-              <w:t>Code</w:t>
-            </w:r>
-          </w:p>
-        </w:tc>
-        <w:tc>
-          <w:tcPr>
-            <w:tcW w:w="4528" w:type="dxa"/>
-          </w:tcPr>
-          <w:p>
-            <w:pPr>
-              <w:pStyle w:val="1Para"/>
-              <w:ind w:firstLine="0"/>
-              <w:jc w:val="center"/>
-              <w:rPr>
-                <w:lang w:val="en-US"/>
-              </w:rPr>
-            </w:pPr>
-            <w:r>
-              <w:rPr>
-                <w:lang w:val="en-US"/>
-              </w:rPr>
-              <w:t>Description</w:t>
-            </w:r>
-          </w:p>
-        </w:tc>
-      </w:tr>
-      <w:tr>
-        <w:trPr>
-          <w:jc w:val="center"/>
-        </w:trPr>
-        <w:tc>
-          <w:tcPr>
-            <w:tcW w:w="4528" w:type="dxa"/>
-          </w:tcPr>
-          <w:p>
-            <w:pPr>
-              <w:pStyle w:val="1Para"/>
-              <w:ind w:firstLine="0"/>
-              <w:jc w:val="center"/>
-              <w:rPr>
-                <w:lang w:val="en-US"/>
-              </w:rPr>
-            </w:pPr>
-            <w:r>
-              <w:rPr>
-                <w:lang w:val="en-US"/>
-              </w:rPr>
-              <w:t>100</w:t>
-            </w:r>
-          </w:p>
-        </w:tc>
-        <w:tc>
-          <w:tcPr>
-            <w:tcW w:w="4528" w:type="dxa"/>
-          </w:tcPr>
-          <w:p>
-            <w:pPr>
-              <w:pStyle w:val="1Para"/>
-              <w:ind w:firstLine="0"/>
-              <w:jc w:val="center"/>
-              <w:rPr>
-                <w:lang w:val="en-US"/>
-              </w:rPr>
-            </w:pPr>
-            <w:r>
-              <w:rPr>
-                <w:lang w:val="en-US"/>
-              </w:rPr>
-              <w:t>Continue</w:t>
-            </w:r>
-          </w:p>
-        </w:tc>
-      </w:tr>
-      <w:tr>
-        <w:trPr>
-          <w:jc w:val="center"/>
-        </w:trPr>
-        <w:tc>
-          <w:tcPr>
-            <w:tcW w:w="4528" w:type="dxa"/>
-          </w:tcPr>
-          <w:p>
-            <w:pPr>
-              <w:pStyle w:val="1Para"/>
-              <w:ind w:firstLine="0"/>
-              <w:jc w:val="center"/>
-              <w:rPr>
-                <w:lang w:val="en-US"/>
-              </w:rPr>
-            </w:pPr>
-            <w:r>
-              <w:rPr>
-                <w:lang w:val="en-US"/>
-              </w:rPr>
-              <w:t>200</w:t>
-            </w:r>
-          </w:p>
-        </w:tc>
-        <w:tc>
-          <w:tcPr>
-            <w:tcW w:w="4528" w:type="dxa"/>
-          </w:tcPr>
-          <w:p>
-            <w:pPr>
-              <w:pStyle w:val="1Para"/>
-              <w:ind w:firstLine="0"/>
-              <w:jc w:val="center"/>
-              <w:rPr>
-                <w:lang w:val="en-US"/>
-              </w:rPr>
-            </w:pPr>
-            <w:r>
-              <w:rPr>
-                <w:lang w:val="en-US"/>
-              </w:rPr>
-              <w:t>OK</w:t>
-            </w:r>
-          </w:p>
-        </w:tc>
-      </w:tr>
-      <w:tr>
-        <w:trPr>
-          <w:jc w:val="center"/>
-        </w:trPr>
-        <w:tc>
-          <w:tcPr>
-            <w:tcW w:w="4528" w:type="dxa"/>
-          </w:tcPr>
-          <w:p>
-            <w:pPr>
-              <w:pStyle w:val="1Para"/>
-              <w:ind w:firstLine="0"/>
-              <w:jc w:val="center"/>
-              <w:rPr>
-                <w:lang w:val="en-US"/>
-              </w:rPr>
-            </w:pPr>
-            <w:r>
-              <w:rPr>
-                <w:lang w:val="en-US"/>
-              </w:rPr>
-              <w:t>201</w:t>
-            </w:r>
-          </w:p>
-        </w:tc>
-        <w:tc>
-          <w:tcPr>
-            <w:tcW w:w="4528" w:type="dxa"/>
-          </w:tcPr>
-          <w:p>
-            <w:pPr>
-              <w:pStyle w:val="1Para"/>
-              <w:ind w:firstLine="0"/>
-              <w:jc w:val="center"/>
-              <w:rPr>
-                <w:lang w:val="en-US"/>
-              </w:rPr>
-            </w:pPr>
-            <w:r>
-              <w:rPr>
-                <w:lang w:val="en-US"/>
-              </w:rPr>
-              <w:t>Created</w:t>
-            </w:r>
-          </w:p>
-        </w:tc>
-      </w:tr>
-      <w:tr>
-        <w:trPr>
-          <w:jc w:val="center"/>
-        </w:trPr>
-        <w:tc>
-          <w:tcPr>
-            <w:tcW w:w="4528" w:type="dxa"/>
-          </w:tcPr>
-          <w:p>
-            <w:pPr>
-              <w:pStyle w:val="1Para"/>
-              <w:ind w:firstLine="0"/>
-              <w:jc w:val="center"/>
-              <w:rPr>
-                <w:lang w:val="en-US"/>
-              </w:rPr>
-            </w:pPr>
-            <w:r>
-              <w:rPr>
-                <w:lang w:val="en-US"/>
-              </w:rPr>
-              <w:t>202</w:t>
-            </w:r>
-          </w:p>
-        </w:tc>
-        <w:tc>
-          <w:tcPr>
-            <w:tcW w:w="4528" w:type="dxa"/>
-          </w:tcPr>
-          <w:p>
-            <w:pPr>
-              <w:pStyle w:val="1Para"/>
-              <w:ind w:firstLine="0"/>
-              <w:jc w:val="center"/>
-              <w:rPr>
-                <w:lang w:val="en-US"/>
-              </w:rPr>
-            </w:pPr>
-            <w:r>
-              <w:rPr>
-                <w:lang w:val="en-US"/>
-              </w:rPr>
-              <w:t>Accepted</w:t>
-            </w:r>
-          </w:p>
-        </w:tc>
-      </w:tr>
-      <w:tr>
-        <w:trPr>
-          <w:jc w:val="center"/>
-        </w:trPr>
-        <w:tc>
-          <w:tcPr>
-            <w:tcW w:w="4528" w:type="dxa"/>
-          </w:tcPr>
-          <w:p>
-            <w:pPr>
-              <w:pStyle w:val="1Para"/>
-              <w:ind w:firstLine="0"/>
-              <w:jc w:val="center"/>
-              <w:rPr>
-                <w:lang w:val="en-US"/>
-              </w:rPr>
-            </w:pPr>
-            <w:r>
-              <w:rPr>
-                <w:lang w:val="en-US"/>
-              </w:rPr>
-              <w:t>400</w:t>
-            </w:r>
-          </w:p>
-        </w:tc>
-        <w:tc>
-          <w:tcPr>
-            <w:tcW w:w="4528" w:type="dxa"/>
-          </w:tcPr>
-          <w:p>
-            <w:pPr>
-              <w:pStyle w:val="1Para"/>
-              <w:ind w:firstLine="0"/>
-              <w:jc w:val="center"/>
-              <w:rPr>
-                <w:lang w:val="en-US"/>
-              </w:rPr>
-            </w:pPr>
-            <w:r>
-              <w:rPr>
-                <w:lang w:val="en-US"/>
-              </w:rPr>
-              <w:t>Bad Request</w:t>
-            </w:r>
-          </w:p>
-        </w:tc>
-      </w:tr>
-      <w:tr>
-        <w:trPr>
-          <w:jc w:val="center"/>
-        </w:trPr>
-        <w:tc>
-          <w:tcPr>
-            <w:tcW w:w="4528" w:type="dxa"/>
-          </w:tcPr>
-          <w:p>
-            <w:pPr>
-              <w:pStyle w:val="1Para"/>
-              <w:ind w:firstLine="0"/>
-              <w:jc w:val="center"/>
-              <w:rPr>
-                <w:lang w:val="en-US"/>
-              </w:rPr>
-            </w:pPr>
-            <w:r>
-              <w:rPr>
-                <w:lang w:val="en-US"/>
-              </w:rPr>
-              <w:t>404</w:t>
-            </w:r>
-          </w:p>
-        </w:tc>
-        <w:tc>
-          <w:tcPr>
-            <w:tcW w:w="4528" w:type="dxa"/>
-          </w:tcPr>
-          <w:p>
-            <w:pPr>
-              <w:pStyle w:val="1Para"/>
-              <w:ind w:firstLine="0"/>
-              <w:jc w:val="center"/>
-              <w:rPr>
-                <w:lang w:val="en-US"/>
-              </w:rPr>
-            </w:pPr>
-            <w:r>
-              <w:rPr>
-                <w:lang w:val="en-US"/>
-              </w:rPr>
-              <w:t>Not Found</w:t>
-            </w:r>
-          </w:p>
-        </w:tc>
-      </w:tr>
-      <w:tr>
-        <w:trPr>
-          <w:jc w:val="center"/>
-        </w:trPr>
-        <w:tc>
-          <w:tcPr>
-            <w:tcW w:w="4528" w:type="dxa"/>
-          </w:tcPr>
-          <w:p>
-            <w:pPr>
-              <w:pStyle w:val="1Para"/>
-              <w:ind w:firstLine="0"/>
-              <w:jc w:val="center"/>
-              <w:rPr>
-                <w:lang w:val="en-US"/>
-              </w:rPr>
-            </w:pPr>
-            <w:r>
-              <w:rPr>
-                <w:lang w:val="en-US"/>
-              </w:rPr>
-              <w:t>500</w:t>
-            </w:r>
-          </w:p>
-        </w:tc>
-        <w:tc>
-          <w:tcPr>
-            <w:tcW w:w="4528" w:type="dxa"/>
-          </w:tcPr>
-          <w:p>
-            <w:pPr>
-              <w:pStyle w:val="1Para"/>
-              <w:ind w:firstLine="0"/>
-              <w:jc w:val="center"/>
-              <w:rPr>
-                <w:lang w:val="en-US"/>
-              </w:rPr>
-            </w:pPr>
-            <w:r>
-              <w:rPr>
-                <w:lang w:val="en-US"/>
-              </w:rPr>
-              <w:t>Internal Server Error</w:t>
-            </w:r>
-          </w:p>
-        </w:tc>
-      </w:tr>
-    </w:tbl>
-    <w:p>
-      <w:pPr>
-        <w:pStyle w:val="1Para"/>
-        <w:ind w:firstLine="0"/>
-        <w:rPr>
-          <w:lang w:val="en-US"/>
-        </w:rPr>
-      </w:pPr>
+        <w:t xml:space="preserve"> package </w:t>
+      </w:r>
+      <w:r>
+        <w:rPr>
+          <w:lang w:val="en-US"/>
+        </w:rPr>
+        <w:t xml:space="preserve">is available for Python 2.6 and higher </w:t>
+      </w:r>
+      <w:r>
+        <w:rPr>
+          <w:lang w:val="en-US"/>
+        </w:rPr>
+        <w:t xml:space="preserve">is used to create a progress bar from the number </w:t>
+      </w:r>
+      <w:r>
+        <w:rPr>
+          <w:lang w:val="en-US"/>
+        </w:rPr>
+        <w:t xml:space="preserve">of iterations. For implementation, it </w:t>
+      </w:r>
+      <w:r>
+        <w:rPr>
+          <w:lang w:val="en-US"/>
+        </w:rPr>
+        <w:t>must</w:t>
+      </w:r>
+      <w:r>
+        <w:rPr>
+          <w:lang w:val="en-US"/>
+        </w:rPr>
+        <w:t xml:space="preserve"> simply wrap with the </w:t>
+      </w:r>
+      <w:r>
+        <w:rPr>
+          <w:lang w:val="en-US"/>
+        </w:rPr>
+        <w:t>iterable</w:t>
+      </w:r>
+      <w:r>
+        <w:rPr>
+          <w:lang w:val="en-US"/>
+        </w:rPr>
+        <w:t xml:space="preserve">. The snippet below one can see the implementation in a </w:t>
+      </w:r>
+      <w:r>
+        <w:rPr>
+          <w:lang w:val="en-US"/>
+        </w:rPr>
+        <w:t>real-time</w:t>
+      </w:r>
+      <w:r>
+        <w:rPr>
+          <w:lang w:val="en-US"/>
+        </w:rPr>
+        <w:t xml:space="preserve"> scenario.</w:t>
+      </w:r>
     </w:p>
     <w:tbl>
       <w:tblPr>
@@ -13034,8 +12839,8 @@
                 <w:rFonts w:ascii="Consolas" w:hAnsi="Consolas" w:cs="Courier New"/>
                 <w:noProof/>
                 <w:color w:val="242729"/>
-                <w:sz w:val="24"/>
-                <w:szCs w:val="24"/>
+                <w:sz w:val="20"/>
+                <w:szCs w:val="20"/>
                 <w:bdr w:val="none" w:sz="0" w:space="0" w:color="auto" w:frame="1"/>
                 <w:shd w:val="clear" w:color="auto" w:fill="EFF0F1"/>
                 <w:lang w:val="en-GB" w:eastAsia="en-GB"/>
@@ -13046,13 +12851,13 @@
                 <w:rFonts w:ascii="Consolas" w:hAnsi="Consolas" w:cs="Courier New"/>
                 <w:noProof/>
                 <w:color w:val="242729"/>
-                <w:sz w:val="24"/>
-                <w:szCs w:val="24"/>
+                <w:sz w:val="20"/>
+                <w:szCs w:val="20"/>
                 <w:bdr w:val="none" w:sz="0" w:space="0" w:color="auto" w:frame="1"/>
                 <w:shd w:val="clear" w:color="auto" w:fill="EFF0F1"/>
                 <w:lang w:val="en-GB" w:eastAsia="en-GB"/>
               </w:rPr>
-              <w:t>def file_download(file_url):</w:t>
+              <w:t>from tqdm import tqdm</w:t>
             </w:r>
           </w:p>
           <w:p>
@@ -13082,26 +12887,13 @@
                 <w:rFonts w:ascii="Consolas" w:hAnsi="Consolas" w:cs="Courier New"/>
                 <w:noProof/>
                 <w:color w:val="242729"/>
-                <w:sz w:val="24"/>
-                <w:szCs w:val="24"/>
+                <w:sz w:val="20"/>
+                <w:szCs w:val="20"/>
                 <w:bdr w:val="none" w:sz="0" w:space="0" w:color="auto" w:frame="1"/>
                 <w:shd w:val="clear" w:color="auto" w:fill="EFF0F1"/>
                 <w:lang w:val="en-GB" w:eastAsia="en-GB"/>
               </w:rPr>
             </w:pPr>
-            <w:r>
-              <w:rPr>
-                <w:rFonts w:ascii="Consolas" w:hAnsi="Consolas" w:cs="Courier New"/>
-                <w:noProof/>
-                <w:color w:val="242729"/>
-                <w:sz w:val="24"/>
-                <w:szCs w:val="24"/>
-                <w:bdr w:val="none" w:sz="0" w:space="0" w:color="auto" w:frame="1"/>
-                <w:shd w:val="clear" w:color="auto" w:fill="EFF0F1"/>
-                <w:lang w:val="en-GB" w:eastAsia="en-GB"/>
-              </w:rPr>
-              <w:t># type: (object) -&gt; object</w:t>
-            </w:r>
           </w:p>
           <w:p>
             <w:pPr>
@@ -13130,8 +12922,8 @@
                 <w:rFonts w:ascii="Consolas" w:hAnsi="Consolas" w:cs="Courier New"/>
                 <w:noProof/>
                 <w:color w:val="242729"/>
-                <w:sz w:val="24"/>
-                <w:szCs w:val="24"/>
+                <w:sz w:val="20"/>
+                <w:szCs w:val="20"/>
                 <w:bdr w:val="none" w:sz="0" w:space="0" w:color="auto" w:frame="1"/>
                 <w:shd w:val="clear" w:color="auto" w:fill="EFF0F1"/>
                 <w:lang w:val="en-GB" w:eastAsia="en-GB"/>
@@ -13142,13 +12934,13 @@
                 <w:rFonts w:ascii="Consolas" w:hAnsi="Consolas" w:cs="Courier New"/>
                 <w:noProof/>
                 <w:color w:val="242729"/>
-                <w:sz w:val="24"/>
-                <w:szCs w:val="24"/>
+                <w:sz w:val="20"/>
+                <w:szCs w:val="20"/>
                 <w:bdr w:val="none" w:sz="0" w:space="0" w:color="auto" w:frame="1"/>
                 <w:shd w:val="clear" w:color="auto" w:fill="EFF0F1"/>
                 <w:lang w:val="en-GB" w:eastAsia="en-GB"/>
               </w:rPr>
-              <w:t>"""Downloads file from the server</w:t>
+              <w:t>for i in tqdm(range(500)):</w:t>
             </w:r>
           </w:p>
           <w:p>
@@ -13176,12 +12968,9 @@
               <w:textAlignment w:val="baseline"/>
               <w:rPr>
                 <w:rFonts w:ascii="Consolas" w:hAnsi="Consolas" w:cs="Courier New"/>
-                <w:noProof/>
                 <w:color w:val="242729"/>
-                <w:sz w:val="24"/>
-                <w:szCs w:val="24"/>
-                <w:bdr w:val="none" w:sz="0" w:space="0" w:color="auto" w:frame="1"/>
-                <w:shd w:val="clear" w:color="auto" w:fill="EFF0F1"/>
+                <w:sz w:val="20"/>
+                <w:szCs w:val="20"/>
                 <w:lang w:val="en-GB" w:eastAsia="en-GB"/>
               </w:rPr>
             </w:pPr>
@@ -13190,16 +12979,684 @@
                 <w:rFonts w:ascii="Consolas" w:hAnsi="Consolas" w:cs="Courier New"/>
                 <w:noProof/>
                 <w:color w:val="242729"/>
-                <w:sz w:val="24"/>
-                <w:szCs w:val="24"/>
+                <w:sz w:val="20"/>
+                <w:szCs w:val="20"/>
                 <w:bdr w:val="none" w:sz="0" w:space="0" w:color="auto" w:frame="1"/>
                 <w:shd w:val="clear" w:color="auto" w:fill="EFF0F1"/>
                 <w:lang w:val="en-GB" w:eastAsia="en-GB"/>
               </w:rPr>
-              <w:lastRenderedPageBreak/>
-              <w:t>:param file_url: url to the file to be downloaded</w:t>
-            </w:r>
-          </w:p>
+              <w:t>...</w:t>
+            </w:r>
+          </w:p>
+        </w:tc>
+      </w:tr>
+    </w:tbl>
+    <w:p>
+      <w:pPr>
+        <w:pStyle w:val="1Para"/>
+        <w:ind w:firstLine="0"/>
+        <w:rPr>
+          <w:lang w:val="en-US"/>
+        </w:rPr>
+      </w:pPr>
+    </w:p>
+    <w:p>
+      <w:pPr>
+        <w:pStyle w:val="Heading5"/>
+      </w:pPr>
+      <w:r>
+        <w:t>B</w:t>
+      </w:r>
+      <w:r>
+        <w:t xml:space="preserve">eautifulsoup4 </w:t>
+      </w:r>
+      <w:r>
+        <w:t xml:space="preserve">(v. </w:t>
+      </w:r>
+      <w:r>
+        <w:t>4.6</w:t>
+      </w:r>
+      <w:r>
+        <w:t>.0</w:t>
+      </w:r>
+      <w:r>
+        <w:t>)</w:t>
+      </w:r>
+      <w:r>
+        <w:rPr>
+          <w:rStyle w:val="EndnoteReference"/>
+        </w:rPr>
+        <w:endnoteReference w:id="14"/>
+      </w:r>
+    </w:p>
+    <w:p>
+      <w:pPr>
+        <w:pStyle w:val="1Para"/>
+        <w:rPr>
+          <w:lang w:val="en-US"/>
+        </w:rPr>
+      </w:pPr>
+      <w:proofErr w:type="spellStart"/>
+      <w:r>
+        <w:rPr>
+          <w:lang w:val="en-US"/>
+        </w:rPr>
+        <w:t>Beautifulsoup</w:t>
+      </w:r>
+      <w:proofErr w:type="spellEnd"/>
+      <w:r>
+        <w:rPr>
+          <w:lang w:val="en-US"/>
+        </w:rPr>
+        <w:t xml:space="preserve"> is </w:t>
+      </w:r>
+      <w:proofErr w:type="gramStart"/>
+      <w:r>
+        <w:rPr>
+          <w:lang w:val="en-US"/>
+        </w:rPr>
+        <w:t>a</w:t>
+      </w:r>
+      <w:proofErr w:type="gramEnd"/>
+      <w:r>
+        <w:rPr>
+          <w:lang w:val="en-US"/>
+        </w:rPr>
+        <w:t xml:space="preserve"> an extensively used python package for parsing through a web page. Since its emergence in 2004</w:t>
+      </w:r>
+      <w:r>
+        <w:rPr>
+          <w:rStyle w:val="EndnoteReference"/>
+          <w:lang w:val="en-US"/>
+        </w:rPr>
+        <w:endnoteReference w:id="15"/>
+      </w:r>
+      <w:r>
+        <w:rPr>
+          <w:lang w:val="en-US"/>
+        </w:rPr>
+        <w:t>, it has been under constant development and the latest version provides some great features and robust runtime performance. It is built upon am HTML or XML parser, providing extensive features to iterate, search and modify the parsing tree.</w:t>
+      </w:r>
+    </w:p>
+    <w:p>
+      <w:pPr>
+        <w:pStyle w:val="1Para"/>
+        <w:rPr>
+          <w:lang w:val="en-US"/>
+        </w:rPr>
+      </w:pPr>
+      <w:r>
+        <w:rPr>
+          <w:lang w:val="en-US"/>
+        </w:rPr>
+        <w:t xml:space="preserve">In </w:t>
+      </w:r>
+      <w:r>
+        <w:rPr>
+          <w:b/>
+          <w:i/>
+          <w:lang w:val="en-US"/>
+        </w:rPr>
+        <w:t>Testrek</w:t>
+      </w:r>
+      <w:r>
+        <w:rPr>
+          <w:lang w:val="en-US"/>
+        </w:rPr>
+        <w:t xml:space="preserve">, it is mainly used to check for the existence of the files on the web </w:t>
+      </w:r>
+      <w:proofErr w:type="spellStart"/>
+      <w:r>
+        <w:rPr>
+          <w:lang w:val="en-US"/>
+        </w:rPr>
+        <w:t>url</w:t>
+      </w:r>
+      <w:proofErr w:type="spellEnd"/>
+      <w:r>
+        <w:rPr>
+          <w:lang w:val="en-US"/>
+        </w:rPr>
+        <w:t xml:space="preserve"> before </w:t>
+      </w:r>
+      <w:r>
+        <w:rPr>
+          <w:i/>
+          <w:lang w:val="en-US"/>
+        </w:rPr>
+        <w:t>requests</w:t>
+      </w:r>
+      <w:r>
+        <w:rPr>
+          <w:lang w:val="en-US"/>
+        </w:rPr>
+        <w:t xml:space="preserve"> library can be used to download that file. This was necessary to be done while providing the right results in the </w:t>
+      </w:r>
+      <w:r>
+        <w:rPr>
+          <w:lang w:val="en-US"/>
+        </w:rPr>
+        <w:t xml:space="preserve">download success </w:t>
+      </w:r>
+      <w:r>
+        <w:rPr>
+          <w:lang w:val="en-US"/>
+        </w:rPr>
+        <w:t>report.</w:t>
+      </w:r>
+    </w:p>
+    <w:p>
+      <w:pPr>
+        <w:pStyle w:val="1Para"/>
+        <w:ind w:firstLine="0"/>
+        <w:rPr>
+          <w:lang w:val="en-US"/>
+        </w:rPr>
+      </w:pPr>
+      <w:bookmarkStart w:id="20" w:name="_GoBack"/>
+      <w:bookmarkEnd w:id="20"/>
+    </w:p>
+    <w:p>
+      <w:pPr>
+        <w:pStyle w:val="1Para"/>
+        <w:ind w:firstLine="0"/>
+        <w:rPr>
+          <w:lang w:val="en-US"/>
+        </w:rPr>
+      </w:pPr>
+    </w:p>
+    <w:p>
+      <w:pPr>
+        <w:pStyle w:val="Heading1"/>
+      </w:pPr>
+      <w:bookmarkStart w:id="21" w:name="_Toc483818999"/>
+      <w:r>
+        <w:lastRenderedPageBreak/>
+        <w:t>Technical walkthrough</w:t>
+      </w:r>
+      <w:bookmarkEnd w:id="21"/>
+    </w:p>
+    <w:p>
+      <w:pPr>
+        <w:pStyle w:val="1Para"/>
+        <w:rPr>
+          <w:lang w:val="en-US"/>
+        </w:rPr>
+      </w:pPr>
+      <w:r>
+        <w:rPr>
+          <w:lang w:val="en-US"/>
+        </w:rPr>
+        <w:t>Below is a list of all the standardization and suppositions that were required to be made before building the software solution:</w:t>
+      </w:r>
+    </w:p>
+    <w:p>
+      <w:pPr>
+        <w:pStyle w:val="1Para"/>
+        <w:rPr>
+          <w:lang w:val="en-US"/>
+        </w:rPr>
+      </w:pPr>
+      <w:r>
+        <w:rPr>
+          <w:lang w:val="en-US"/>
+        </w:rPr>
+        <w:t xml:space="preserve">The </w:t>
+      </w:r>
+      <w:r>
+        <w:rPr>
+          <w:rFonts w:ascii="Consolas" w:hAnsi="Consolas" w:cs="Courier New"/>
+          <w:noProof/>
+          <w:color w:val="242729"/>
+          <w:szCs w:val="24"/>
+          <w:bdr w:val="none" w:sz="0" w:space="0" w:color="auto" w:frame="1"/>
+          <w:shd w:val="clear" w:color="auto" w:fill="EFF0F1"/>
+          <w:lang w:val="en-GB" w:eastAsia="en-GB"/>
+        </w:rPr>
+        <w:t>file_download</w:t>
+      </w:r>
+      <w:r>
+        <w:rPr>
+          <w:lang w:val="en-US"/>
+        </w:rPr>
+        <w:t xml:space="preserve"> function defined below is used to download the files from the server. The </w:t>
+      </w:r>
+      <w:r>
+        <w:rPr>
+          <w:rFonts w:ascii="Consolas" w:hAnsi="Consolas" w:cs="Courier New"/>
+          <w:noProof/>
+          <w:color w:val="242729"/>
+          <w:szCs w:val="24"/>
+          <w:bdr w:val="none" w:sz="0" w:space="0" w:color="auto" w:frame="1"/>
+          <w:shd w:val="clear" w:color="auto" w:fill="EFF0F1"/>
+          <w:lang w:val="en-GB" w:eastAsia="en-GB"/>
+        </w:rPr>
+        <w:t>requests.get</w:t>
+      </w:r>
+      <w:r>
+        <w:rPr>
+          <w:lang w:val="en-US"/>
+        </w:rPr>
+        <w:t xml:space="preserve"> </w:t>
+      </w:r>
+      <w:r>
+        <w:rPr>
+          <w:lang w:val="en-US"/>
+        </w:rPr>
+        <w:t>method returns the response from the URL that is provided as a parameter. The function proceeds if the URL can be reached by checking the status code of the response method. Below are some status codes that can be returned by a server:</w:t>
+      </w:r>
+    </w:p>
+    <w:tbl>
+      <w:tblPr>
+        <w:tblStyle w:val="TableGrid"/>
+        <w:tblW w:w="0" w:type="auto"/>
+        <w:jc w:val="center"/>
+        <w:tblLook w:val="04A0" w:firstRow="1" w:lastRow="0" w:firstColumn="1" w:lastColumn="0" w:noHBand="0" w:noVBand="1"/>
+      </w:tblPr>
+      <w:tblGrid>
+        <w:gridCol w:w="4528"/>
+        <w:gridCol w:w="4528"/>
+      </w:tblGrid>
+      <w:tr>
+        <w:trPr>
+          <w:jc w:val="center"/>
+        </w:trPr>
+        <w:tc>
+          <w:tcPr>
+            <w:tcW w:w="4528" w:type="dxa"/>
+          </w:tcPr>
+          <w:p>
+            <w:pPr>
+              <w:pStyle w:val="1Para"/>
+              <w:ind w:firstLine="0"/>
+              <w:jc w:val="center"/>
+              <w:rPr>
+                <w:lang w:val="en-US"/>
+              </w:rPr>
+            </w:pPr>
+            <w:r>
+              <w:rPr>
+                <w:lang w:val="en-US"/>
+              </w:rPr>
+              <w:t>Code</w:t>
+            </w:r>
+          </w:p>
+        </w:tc>
+        <w:tc>
+          <w:tcPr>
+            <w:tcW w:w="4528" w:type="dxa"/>
+          </w:tcPr>
+          <w:p>
+            <w:pPr>
+              <w:pStyle w:val="1Para"/>
+              <w:ind w:firstLine="0"/>
+              <w:jc w:val="center"/>
+              <w:rPr>
+                <w:lang w:val="en-US"/>
+              </w:rPr>
+            </w:pPr>
+            <w:r>
+              <w:rPr>
+                <w:lang w:val="en-US"/>
+              </w:rPr>
+              <w:t>Description</w:t>
+            </w:r>
+          </w:p>
+        </w:tc>
+      </w:tr>
+      <w:tr>
+        <w:trPr>
+          <w:jc w:val="center"/>
+        </w:trPr>
+        <w:tc>
+          <w:tcPr>
+            <w:tcW w:w="4528" w:type="dxa"/>
+          </w:tcPr>
+          <w:p>
+            <w:pPr>
+              <w:pStyle w:val="1Para"/>
+              <w:ind w:firstLine="0"/>
+              <w:jc w:val="center"/>
+              <w:rPr>
+                <w:lang w:val="en-US"/>
+              </w:rPr>
+            </w:pPr>
+            <w:r>
+              <w:rPr>
+                <w:lang w:val="en-US"/>
+              </w:rPr>
+              <w:t>100</w:t>
+            </w:r>
+          </w:p>
+        </w:tc>
+        <w:tc>
+          <w:tcPr>
+            <w:tcW w:w="4528" w:type="dxa"/>
+          </w:tcPr>
+          <w:p>
+            <w:pPr>
+              <w:pStyle w:val="1Para"/>
+              <w:ind w:firstLine="0"/>
+              <w:jc w:val="center"/>
+              <w:rPr>
+                <w:lang w:val="en-US"/>
+              </w:rPr>
+            </w:pPr>
+            <w:r>
+              <w:rPr>
+                <w:lang w:val="en-US"/>
+              </w:rPr>
+              <w:t>Continue</w:t>
+            </w:r>
+          </w:p>
+        </w:tc>
+      </w:tr>
+      <w:tr>
+        <w:trPr>
+          <w:jc w:val="center"/>
+        </w:trPr>
+        <w:tc>
+          <w:tcPr>
+            <w:tcW w:w="4528" w:type="dxa"/>
+          </w:tcPr>
+          <w:p>
+            <w:pPr>
+              <w:pStyle w:val="1Para"/>
+              <w:ind w:firstLine="0"/>
+              <w:jc w:val="center"/>
+              <w:rPr>
+                <w:lang w:val="en-US"/>
+              </w:rPr>
+            </w:pPr>
+            <w:r>
+              <w:rPr>
+                <w:lang w:val="en-US"/>
+              </w:rPr>
+              <w:t>200</w:t>
+            </w:r>
+          </w:p>
+        </w:tc>
+        <w:tc>
+          <w:tcPr>
+            <w:tcW w:w="4528" w:type="dxa"/>
+          </w:tcPr>
+          <w:p>
+            <w:pPr>
+              <w:pStyle w:val="1Para"/>
+              <w:ind w:firstLine="0"/>
+              <w:jc w:val="center"/>
+              <w:rPr>
+                <w:lang w:val="en-US"/>
+              </w:rPr>
+            </w:pPr>
+            <w:r>
+              <w:rPr>
+                <w:lang w:val="en-US"/>
+              </w:rPr>
+              <w:t>OK</w:t>
+            </w:r>
+          </w:p>
+        </w:tc>
+      </w:tr>
+      <w:tr>
+        <w:trPr>
+          <w:jc w:val="center"/>
+        </w:trPr>
+        <w:tc>
+          <w:tcPr>
+            <w:tcW w:w="4528" w:type="dxa"/>
+          </w:tcPr>
+          <w:p>
+            <w:pPr>
+              <w:pStyle w:val="1Para"/>
+              <w:ind w:firstLine="0"/>
+              <w:jc w:val="center"/>
+              <w:rPr>
+                <w:lang w:val="en-US"/>
+              </w:rPr>
+            </w:pPr>
+            <w:r>
+              <w:rPr>
+                <w:lang w:val="en-US"/>
+              </w:rPr>
+              <w:t>201</w:t>
+            </w:r>
+          </w:p>
+        </w:tc>
+        <w:tc>
+          <w:tcPr>
+            <w:tcW w:w="4528" w:type="dxa"/>
+          </w:tcPr>
+          <w:p>
+            <w:pPr>
+              <w:pStyle w:val="1Para"/>
+              <w:ind w:firstLine="0"/>
+              <w:jc w:val="center"/>
+              <w:rPr>
+                <w:lang w:val="en-US"/>
+              </w:rPr>
+            </w:pPr>
+            <w:r>
+              <w:rPr>
+                <w:lang w:val="en-US"/>
+              </w:rPr>
+              <w:t>Created</w:t>
+            </w:r>
+          </w:p>
+        </w:tc>
+      </w:tr>
+      <w:tr>
+        <w:trPr>
+          <w:jc w:val="center"/>
+        </w:trPr>
+        <w:tc>
+          <w:tcPr>
+            <w:tcW w:w="4528" w:type="dxa"/>
+          </w:tcPr>
+          <w:p>
+            <w:pPr>
+              <w:pStyle w:val="1Para"/>
+              <w:ind w:firstLine="0"/>
+              <w:jc w:val="center"/>
+              <w:rPr>
+                <w:lang w:val="en-US"/>
+              </w:rPr>
+            </w:pPr>
+            <w:r>
+              <w:rPr>
+                <w:lang w:val="en-US"/>
+              </w:rPr>
+              <w:t>202</w:t>
+            </w:r>
+          </w:p>
+        </w:tc>
+        <w:tc>
+          <w:tcPr>
+            <w:tcW w:w="4528" w:type="dxa"/>
+          </w:tcPr>
+          <w:p>
+            <w:pPr>
+              <w:pStyle w:val="1Para"/>
+              <w:ind w:firstLine="0"/>
+              <w:jc w:val="center"/>
+              <w:rPr>
+                <w:lang w:val="en-US"/>
+              </w:rPr>
+            </w:pPr>
+            <w:r>
+              <w:rPr>
+                <w:lang w:val="en-US"/>
+              </w:rPr>
+              <w:t>Accepted</w:t>
+            </w:r>
+          </w:p>
+        </w:tc>
+      </w:tr>
+      <w:tr>
+        <w:trPr>
+          <w:jc w:val="center"/>
+        </w:trPr>
+        <w:tc>
+          <w:tcPr>
+            <w:tcW w:w="4528" w:type="dxa"/>
+          </w:tcPr>
+          <w:p>
+            <w:pPr>
+              <w:pStyle w:val="1Para"/>
+              <w:ind w:firstLine="0"/>
+              <w:jc w:val="center"/>
+              <w:rPr>
+                <w:lang w:val="en-US"/>
+              </w:rPr>
+            </w:pPr>
+            <w:r>
+              <w:rPr>
+                <w:lang w:val="en-US"/>
+              </w:rPr>
+              <w:t>400</w:t>
+            </w:r>
+          </w:p>
+        </w:tc>
+        <w:tc>
+          <w:tcPr>
+            <w:tcW w:w="4528" w:type="dxa"/>
+          </w:tcPr>
+          <w:p>
+            <w:pPr>
+              <w:pStyle w:val="1Para"/>
+              <w:ind w:firstLine="0"/>
+              <w:jc w:val="center"/>
+              <w:rPr>
+                <w:lang w:val="en-US"/>
+              </w:rPr>
+            </w:pPr>
+            <w:r>
+              <w:rPr>
+                <w:lang w:val="en-US"/>
+              </w:rPr>
+              <w:t>Bad Request</w:t>
+            </w:r>
+          </w:p>
+        </w:tc>
+      </w:tr>
+      <w:tr>
+        <w:trPr>
+          <w:jc w:val="center"/>
+        </w:trPr>
+        <w:tc>
+          <w:tcPr>
+            <w:tcW w:w="4528" w:type="dxa"/>
+          </w:tcPr>
+          <w:p>
+            <w:pPr>
+              <w:pStyle w:val="1Para"/>
+              <w:ind w:firstLine="0"/>
+              <w:jc w:val="center"/>
+              <w:rPr>
+                <w:lang w:val="en-US"/>
+              </w:rPr>
+            </w:pPr>
+            <w:r>
+              <w:rPr>
+                <w:lang w:val="en-US"/>
+              </w:rPr>
+              <w:t>404</w:t>
+            </w:r>
+          </w:p>
+        </w:tc>
+        <w:tc>
+          <w:tcPr>
+            <w:tcW w:w="4528" w:type="dxa"/>
+          </w:tcPr>
+          <w:p>
+            <w:pPr>
+              <w:pStyle w:val="1Para"/>
+              <w:ind w:firstLine="0"/>
+              <w:jc w:val="center"/>
+              <w:rPr>
+                <w:lang w:val="en-US"/>
+              </w:rPr>
+            </w:pPr>
+            <w:r>
+              <w:rPr>
+                <w:lang w:val="en-US"/>
+              </w:rPr>
+              <w:t>Not Found</w:t>
+            </w:r>
+          </w:p>
+        </w:tc>
+      </w:tr>
+      <w:tr>
+        <w:trPr>
+          <w:jc w:val="center"/>
+        </w:trPr>
+        <w:tc>
+          <w:tcPr>
+            <w:tcW w:w="4528" w:type="dxa"/>
+          </w:tcPr>
+          <w:p>
+            <w:pPr>
+              <w:pStyle w:val="1Para"/>
+              <w:ind w:firstLine="0"/>
+              <w:jc w:val="center"/>
+              <w:rPr>
+                <w:lang w:val="en-US"/>
+              </w:rPr>
+            </w:pPr>
+            <w:r>
+              <w:rPr>
+                <w:lang w:val="en-US"/>
+              </w:rPr>
+              <w:t>500</w:t>
+            </w:r>
+          </w:p>
+        </w:tc>
+        <w:tc>
+          <w:tcPr>
+            <w:tcW w:w="4528" w:type="dxa"/>
+          </w:tcPr>
+          <w:p>
+            <w:pPr>
+              <w:pStyle w:val="1Para"/>
+              <w:ind w:firstLine="0"/>
+              <w:jc w:val="center"/>
+              <w:rPr>
+                <w:lang w:val="en-US"/>
+              </w:rPr>
+            </w:pPr>
+            <w:r>
+              <w:rPr>
+                <w:lang w:val="en-US"/>
+              </w:rPr>
+              <w:t>Internal Server Error</w:t>
+            </w:r>
+          </w:p>
+        </w:tc>
+      </w:tr>
+    </w:tbl>
+    <w:p>
+      <w:pPr>
+        <w:pStyle w:val="1Para"/>
+        <w:ind w:firstLine="0"/>
+        <w:rPr>
+          <w:lang w:val="en-US"/>
+        </w:rPr>
+      </w:pPr>
+    </w:p>
+    <w:tbl>
+      <w:tblPr>
+        <w:tblStyle w:val="TableGrid"/>
+        <w:tblW w:w="0" w:type="auto"/>
+        <w:tblLook w:val="04A0" w:firstRow="1" w:lastRow="0" w:firstColumn="1" w:lastColumn="0" w:noHBand="0" w:noVBand="1"/>
+      </w:tblPr>
+      <w:tblGrid>
+        <w:gridCol w:w="9056"/>
+      </w:tblGrid>
+      <w:tr>
+        <w:tc>
+          <w:tcPr>
+            <w:tcW w:w="9056" w:type="dxa"/>
+          </w:tcPr>
           <w:p>
             <w:pPr>
               <w:shd w:val="clear" w:color="auto" w:fill="EFF0F1"/>
@@ -13245,7 +13702,7 @@
                 <w:shd w:val="clear" w:color="auto" w:fill="EFF0F1"/>
                 <w:lang w:val="en-GB" w:eastAsia="en-GB"/>
               </w:rPr>
-              <w:t>:return: Either the downloaded file or False</w:t>
+              <w:t>def file_download(file_url):</w:t>
             </w:r>
           </w:p>
           <w:p>
@@ -13293,7 +13750,7 @@
                 <w:shd w:val="clear" w:color="auto" w:fill="EFF0F1"/>
                 <w:lang w:val="en-GB" w:eastAsia="en-GB"/>
               </w:rPr>
-              <w:t>"""</w:t>
+              <w:t># type: (object) -&gt; object</w:t>
             </w:r>
           </w:p>
           <w:p>
@@ -13341,7 +13798,7 @@
                 <w:shd w:val="clear" w:color="auto" w:fill="EFF0F1"/>
                 <w:lang w:val="en-GB" w:eastAsia="en-GB"/>
               </w:rPr>
-              <w:t>local_filename = file_url.split('/')[-1]</w:t>
+              <w:t>"""Downloads file from the server</w:t>
             </w:r>
           </w:p>
           <w:p>
@@ -13389,7 +13846,8 @@
                 <w:shd w:val="clear" w:color="auto" w:fill="EFF0F1"/>
                 <w:lang w:val="en-GB" w:eastAsia="en-GB"/>
               </w:rPr>
-              <w:t>r = requests.get(file_url, stream=True)</w:t>
+              <w:lastRenderedPageBreak/>
+              <w:t>:param file_url: url to the file to be downloaded</w:t>
             </w:r>
           </w:p>
           <w:p>
@@ -13437,7 +13895,7 @@
                 <w:shd w:val="clear" w:color="auto" w:fill="EFF0F1"/>
                 <w:lang w:val="en-GB" w:eastAsia="en-GB"/>
               </w:rPr>
-              <w:t>if r.status_code == 200:</w:t>
+              <w:t>:return: Either the downloaded file or False</w:t>
             </w:r>
           </w:p>
           <w:p>
@@ -13485,7 +13943,7 @@
                 <w:shd w:val="clear" w:color="auto" w:fill="EFF0F1"/>
                 <w:lang w:val="en-GB" w:eastAsia="en-GB"/>
               </w:rPr>
-              <w:t xml:space="preserve">    with open(local_filename, 'wb') as f:</w:t>
+              <w:t>"""</w:t>
             </w:r>
           </w:p>
           <w:p>
@@ -13533,7 +13991,7 @@
                 <w:shd w:val="clear" w:color="auto" w:fill="EFF0F1"/>
                 <w:lang w:val="en-GB" w:eastAsia="en-GB"/>
               </w:rPr>
-              <w:t xml:space="preserve">        for chunk in r.iter_content(chunk_size=1024):</w:t>
+              <w:t>local_filename = file_url.split('/')[-1]</w:t>
             </w:r>
           </w:p>
           <w:p>
@@ -13581,7 +14039,7 @@
                 <w:shd w:val="clear" w:color="auto" w:fill="EFF0F1"/>
                 <w:lang w:val="en-GB" w:eastAsia="en-GB"/>
               </w:rPr>
-              <w:t xml:space="preserve">            if chunk:</w:t>
+              <w:t>r = requests.get(file_url, stream=True)</w:t>
             </w:r>
           </w:p>
           <w:p>
@@ -13629,7 +14087,7 @@
                 <w:shd w:val="clear" w:color="auto" w:fill="EFF0F1"/>
                 <w:lang w:val="en-GB" w:eastAsia="en-GB"/>
               </w:rPr>
-              <w:t xml:space="preserve">                f.write(chunk)</w:t>
+              <w:t>if r.status_code == 200:</w:t>
             </w:r>
           </w:p>
           <w:p>
@@ -13677,7 +14135,7 @@
                 <w:shd w:val="clear" w:color="auto" w:fill="EFF0F1"/>
                 <w:lang w:val="en-GB" w:eastAsia="en-GB"/>
               </w:rPr>
-              <w:t xml:space="preserve">                f.flush()</w:t>
+              <w:t xml:space="preserve">    with open(local_filename, 'wb') as f:</w:t>
             </w:r>
           </w:p>
           <w:p>
@@ -13725,7 +14183,7 @@
                 <w:shd w:val="clear" w:color="auto" w:fill="EFF0F1"/>
                 <w:lang w:val="en-GB" w:eastAsia="en-GB"/>
               </w:rPr>
-              <w:t xml:space="preserve">    return local_filename</w:t>
+              <w:t xml:space="preserve">        for chunk in r.iter_content(chunk_size=1024):</w:t>
             </w:r>
           </w:p>
           <w:p>
@@ -13773,7 +14231,7 @@
                 <w:shd w:val="clear" w:color="auto" w:fill="EFF0F1"/>
                 <w:lang w:val="en-GB" w:eastAsia="en-GB"/>
               </w:rPr>
-              <w:t xml:space="preserve">    pass</w:t>
+              <w:t xml:space="preserve">            if chunk:</w:t>
             </w:r>
           </w:p>
           <w:p>
@@ -13801,6 +14259,198 @@
               <w:textAlignment w:val="baseline"/>
               <w:rPr>
                 <w:rFonts w:ascii="Consolas" w:hAnsi="Consolas" w:cs="Courier New"/>
+                <w:noProof/>
+                <w:color w:val="242729"/>
+                <w:sz w:val="24"/>
+                <w:szCs w:val="24"/>
+                <w:bdr w:val="none" w:sz="0" w:space="0" w:color="auto" w:frame="1"/>
+                <w:shd w:val="clear" w:color="auto" w:fill="EFF0F1"/>
+                <w:lang w:val="en-GB" w:eastAsia="en-GB"/>
+              </w:rPr>
+            </w:pPr>
+            <w:r>
+              <w:rPr>
+                <w:rFonts w:ascii="Consolas" w:hAnsi="Consolas" w:cs="Courier New"/>
+                <w:noProof/>
+                <w:color w:val="242729"/>
+                <w:sz w:val="24"/>
+                <w:szCs w:val="24"/>
+                <w:bdr w:val="none" w:sz="0" w:space="0" w:color="auto" w:frame="1"/>
+                <w:shd w:val="clear" w:color="auto" w:fill="EFF0F1"/>
+                <w:lang w:val="en-GB" w:eastAsia="en-GB"/>
+              </w:rPr>
+              <w:t xml:space="preserve">                f.write(chunk)</w:t>
+            </w:r>
+          </w:p>
+          <w:p>
+            <w:pPr>
+              <w:shd w:val="clear" w:color="auto" w:fill="EFF0F1"/>
+              <w:tabs>
+                <w:tab w:val="left" w:pos="916"/>
+                <w:tab w:val="left" w:pos="1832"/>
+                <w:tab w:val="left" w:pos="2748"/>
+                <w:tab w:val="left" w:pos="3664"/>
+                <w:tab w:val="left" w:pos="4580"/>
+                <w:tab w:val="left" w:pos="5496"/>
+                <w:tab w:val="left" w:pos="6412"/>
+                <w:tab w:val="left" w:pos="7328"/>
+                <w:tab w:val="left" w:pos="8244"/>
+                <w:tab w:val="left" w:pos="9160"/>
+                <w:tab w:val="left" w:pos="10076"/>
+                <w:tab w:val="left" w:pos="10992"/>
+                <w:tab w:val="left" w:pos="11908"/>
+                <w:tab w:val="left" w:pos="12824"/>
+                <w:tab w:val="left" w:pos="13740"/>
+                <w:tab w:val="left" w:pos="14656"/>
+              </w:tabs>
+              <w:spacing w:after="0" w:line="240" w:lineRule="auto"/>
+              <w:textAlignment w:val="baseline"/>
+              <w:rPr>
+                <w:rFonts w:ascii="Consolas" w:hAnsi="Consolas" w:cs="Courier New"/>
+                <w:noProof/>
+                <w:color w:val="242729"/>
+                <w:sz w:val="24"/>
+                <w:szCs w:val="24"/>
+                <w:bdr w:val="none" w:sz="0" w:space="0" w:color="auto" w:frame="1"/>
+                <w:shd w:val="clear" w:color="auto" w:fill="EFF0F1"/>
+                <w:lang w:val="en-GB" w:eastAsia="en-GB"/>
+              </w:rPr>
+            </w:pPr>
+            <w:r>
+              <w:rPr>
+                <w:rFonts w:ascii="Consolas" w:hAnsi="Consolas" w:cs="Courier New"/>
+                <w:noProof/>
+                <w:color w:val="242729"/>
+                <w:sz w:val="24"/>
+                <w:szCs w:val="24"/>
+                <w:bdr w:val="none" w:sz="0" w:space="0" w:color="auto" w:frame="1"/>
+                <w:shd w:val="clear" w:color="auto" w:fill="EFF0F1"/>
+                <w:lang w:val="en-GB" w:eastAsia="en-GB"/>
+              </w:rPr>
+              <w:t xml:space="preserve">                f.flush()</w:t>
+            </w:r>
+          </w:p>
+          <w:p>
+            <w:pPr>
+              <w:shd w:val="clear" w:color="auto" w:fill="EFF0F1"/>
+              <w:tabs>
+                <w:tab w:val="left" w:pos="916"/>
+                <w:tab w:val="left" w:pos="1832"/>
+                <w:tab w:val="left" w:pos="2748"/>
+                <w:tab w:val="left" w:pos="3664"/>
+                <w:tab w:val="left" w:pos="4580"/>
+                <w:tab w:val="left" w:pos="5496"/>
+                <w:tab w:val="left" w:pos="6412"/>
+                <w:tab w:val="left" w:pos="7328"/>
+                <w:tab w:val="left" w:pos="8244"/>
+                <w:tab w:val="left" w:pos="9160"/>
+                <w:tab w:val="left" w:pos="10076"/>
+                <w:tab w:val="left" w:pos="10992"/>
+                <w:tab w:val="left" w:pos="11908"/>
+                <w:tab w:val="left" w:pos="12824"/>
+                <w:tab w:val="left" w:pos="13740"/>
+                <w:tab w:val="left" w:pos="14656"/>
+              </w:tabs>
+              <w:spacing w:after="0" w:line="240" w:lineRule="auto"/>
+              <w:textAlignment w:val="baseline"/>
+              <w:rPr>
+                <w:rFonts w:ascii="Consolas" w:hAnsi="Consolas" w:cs="Courier New"/>
+                <w:noProof/>
+                <w:color w:val="242729"/>
+                <w:sz w:val="24"/>
+                <w:szCs w:val="24"/>
+                <w:bdr w:val="none" w:sz="0" w:space="0" w:color="auto" w:frame="1"/>
+                <w:shd w:val="clear" w:color="auto" w:fill="EFF0F1"/>
+                <w:lang w:val="en-GB" w:eastAsia="en-GB"/>
+              </w:rPr>
+            </w:pPr>
+            <w:r>
+              <w:rPr>
+                <w:rFonts w:ascii="Consolas" w:hAnsi="Consolas" w:cs="Courier New"/>
+                <w:noProof/>
+                <w:color w:val="242729"/>
+                <w:sz w:val="24"/>
+                <w:szCs w:val="24"/>
+                <w:bdr w:val="none" w:sz="0" w:space="0" w:color="auto" w:frame="1"/>
+                <w:shd w:val="clear" w:color="auto" w:fill="EFF0F1"/>
+                <w:lang w:val="en-GB" w:eastAsia="en-GB"/>
+              </w:rPr>
+              <w:t xml:space="preserve">    return local_filename</w:t>
+            </w:r>
+          </w:p>
+          <w:p>
+            <w:pPr>
+              <w:shd w:val="clear" w:color="auto" w:fill="EFF0F1"/>
+              <w:tabs>
+                <w:tab w:val="left" w:pos="916"/>
+                <w:tab w:val="left" w:pos="1832"/>
+                <w:tab w:val="left" w:pos="2748"/>
+                <w:tab w:val="left" w:pos="3664"/>
+                <w:tab w:val="left" w:pos="4580"/>
+                <w:tab w:val="left" w:pos="5496"/>
+                <w:tab w:val="left" w:pos="6412"/>
+                <w:tab w:val="left" w:pos="7328"/>
+                <w:tab w:val="left" w:pos="8244"/>
+                <w:tab w:val="left" w:pos="9160"/>
+                <w:tab w:val="left" w:pos="10076"/>
+                <w:tab w:val="left" w:pos="10992"/>
+                <w:tab w:val="left" w:pos="11908"/>
+                <w:tab w:val="left" w:pos="12824"/>
+                <w:tab w:val="left" w:pos="13740"/>
+                <w:tab w:val="left" w:pos="14656"/>
+              </w:tabs>
+              <w:spacing w:after="0" w:line="240" w:lineRule="auto"/>
+              <w:textAlignment w:val="baseline"/>
+              <w:rPr>
+                <w:rFonts w:ascii="Consolas" w:hAnsi="Consolas" w:cs="Courier New"/>
+                <w:noProof/>
+                <w:color w:val="242729"/>
+                <w:sz w:val="24"/>
+                <w:szCs w:val="24"/>
+                <w:bdr w:val="none" w:sz="0" w:space="0" w:color="auto" w:frame="1"/>
+                <w:shd w:val="clear" w:color="auto" w:fill="EFF0F1"/>
+                <w:lang w:val="en-GB" w:eastAsia="en-GB"/>
+              </w:rPr>
+            </w:pPr>
+            <w:r>
+              <w:rPr>
+                <w:rFonts w:ascii="Consolas" w:hAnsi="Consolas" w:cs="Courier New"/>
+                <w:noProof/>
+                <w:color w:val="242729"/>
+                <w:sz w:val="24"/>
+                <w:szCs w:val="24"/>
+                <w:bdr w:val="none" w:sz="0" w:space="0" w:color="auto" w:frame="1"/>
+                <w:shd w:val="clear" w:color="auto" w:fill="EFF0F1"/>
+                <w:lang w:val="en-GB" w:eastAsia="en-GB"/>
+              </w:rPr>
+              <w:t xml:space="preserve">    pass</w:t>
+            </w:r>
+          </w:p>
+          <w:p>
+            <w:pPr>
+              <w:shd w:val="clear" w:color="auto" w:fill="EFF0F1"/>
+              <w:tabs>
+                <w:tab w:val="left" w:pos="916"/>
+                <w:tab w:val="left" w:pos="1832"/>
+                <w:tab w:val="left" w:pos="2748"/>
+                <w:tab w:val="left" w:pos="3664"/>
+                <w:tab w:val="left" w:pos="4580"/>
+                <w:tab w:val="left" w:pos="5496"/>
+                <w:tab w:val="left" w:pos="6412"/>
+                <w:tab w:val="left" w:pos="7328"/>
+                <w:tab w:val="left" w:pos="8244"/>
+                <w:tab w:val="left" w:pos="9160"/>
+                <w:tab w:val="left" w:pos="10076"/>
+                <w:tab w:val="left" w:pos="10992"/>
+                <w:tab w:val="left" w:pos="11908"/>
+                <w:tab w:val="left" w:pos="12824"/>
+                <w:tab w:val="left" w:pos="13740"/>
+                <w:tab w:val="left" w:pos="14656"/>
+              </w:tabs>
+              <w:spacing w:after="0" w:line="240" w:lineRule="auto"/>
+              <w:textAlignment w:val="baseline"/>
+              <w:rPr>
+                <w:rFonts w:ascii="Consolas" w:hAnsi="Consolas" w:cs="Courier New"/>
                 <w:color w:val="242729"/>
                 <w:sz w:val="20"/>
                 <w:szCs w:val="20"/>
@@ -14426,6 +15076,273 @@
       </w:r>
       <w:r>
         <w:t>”</w:t>
+      </w:r>
+    </w:p>
+  </w:endnote>
+  <w:endnote w:id="11">
+    <w:p>
+      <w:pPr>
+        <w:pStyle w:val="EndnoteText"/>
+      </w:pPr>
+      <w:r>
+        <w:rPr>
+          <w:rStyle w:val="EndnoteReference"/>
+        </w:rPr>
+        <w:endnoteRef/>
+      </w:r>
+      <w:r>
+        <w:t xml:space="preserve"> </w:t>
+      </w:r>
+      <w:r>
+        <w:fldChar w:fldCharType="begin"/>
+      </w:r>
+      <w:r>
+        <w:instrText xml:space="preserve"> ADDIN ZOTERO_ITEM CSL_CITATION {"citationID":"NBF47bn7","properties":{"formattedCitation":"{\\rtf \\uc0\\u8220{}Seatgeek/Fuzzywuzzy.\\uc0\\u8221{}}","plainCitation":"“Seatgeek/Fuzzywuzzy.”"},"citationItems":[{"id":28,"uris":["http://zotero.org/users/local/NrHIhgJV/items/563MDU6B"],"uri":["http://zotero.org/users/local/NrHIhgJV/items/563MDU6B"],"itemData":{"id":28,"type":"webpage","title":"seatgeek/fuzzywuzzy","container-title":"GitHub","abstract":"fuzzywuzzy - Fuzzy String Matching in Python","URL":"https://github.com/seatgeek/fuzzywuzzy","accessed":{"date-parts":[["2017",5,11]]}}}],"schema":"https://github.com/citation-style-language/schema/raw/master/csl-citation.json"} </w:instrText>
+      </w:r>
+      <w:r>
+        <w:fldChar w:fldCharType="separate"/>
+      </w:r>
+      <w:r>
+        <w:rPr>
+          <w:rFonts w:eastAsia="Times New Roman" w:cs="Times New Roman"/>
+        </w:rPr>
+        <w:t>“</w:t>
+      </w:r>
+      <w:hyperlink r:id="rId11" w:history="1">
+        <w:r>
+          <w:rPr>
+            <w:rStyle w:val="Hyperlink"/>
+            <w:rFonts w:eastAsia="Times New Roman" w:cs="Times New Roman"/>
+          </w:rPr>
+          <w:t>Seatgeek/Fuzzywuzzy.</w:t>
+        </w:r>
+      </w:hyperlink>
+      <w:r>
+        <w:rPr>
+          <w:rFonts w:eastAsia="Times New Roman" w:cs="Times New Roman"/>
+        </w:rPr>
+        <w:t>”</w:t>
+      </w:r>
+      <w:r>
+        <w:fldChar w:fldCharType="end"/>
+      </w:r>
+    </w:p>
+  </w:endnote>
+  <w:endnote w:id="12">
+    <w:p>
+      <w:pPr>
+        <w:pStyle w:val="EndnoteText"/>
+      </w:pPr>
+      <w:r>
+        <w:rPr>
+          <w:rStyle w:val="EndnoteReference"/>
+        </w:rPr>
+        <w:endnoteRef/>
+      </w:r>
+      <w:r>
+        <w:t xml:space="preserve"> </w:t>
+      </w:r>
+      <w:r>
+        <w:fldChar w:fldCharType="begin"/>
+      </w:r>
+      <w:r>
+        <w:instrText xml:space="preserve"> ADDIN ZOTERO_ITEM CSL_CITATION {"citationID":"1WbDh2TY","properties":{"formattedCitation":"{\\rtf \\uc0\\u8220{}Levenshtein Distance.\\uc0\\u8221{}}","plainCitation":"“Levenshtein Distance.”"},"citationItems":[{"id":50,"uris":["http://zotero.org/users/local/NrHIhgJV/items/GF4FTR9Q"],"uri":["http://zotero.org/users/local/NrHIhgJV/items/GF4FTR9Q"],"itemData":{"id":50,"type":"webpage","title":"Levenshtein Distance","URL":"https://people.cs.pitt.edu/~kirk/cs1501/Pruhs/Spring2006/assignments/editdistance/Levenshtein%20Distance.htm","accessed":{"date-parts":[["2017",6,8]]}}}],"schema":"https://github.com/citation-style-language/schema/raw/master/csl-citation.json"} </w:instrText>
+      </w:r>
+      <w:r>
+        <w:fldChar w:fldCharType="separate"/>
+      </w:r>
+      <w:r>
+        <w:rPr>
+          <w:rFonts w:eastAsia="Times New Roman" w:cs="Times New Roman"/>
+        </w:rPr>
+        <w:t>“</w:t>
+      </w:r>
+      <w:hyperlink r:id="rId12" w:history="1">
+        <w:r>
+          <w:rPr>
+            <w:rStyle w:val="Hyperlink"/>
+            <w:rFonts w:eastAsia="Times New Roman" w:cs="Times New Roman"/>
+          </w:rPr>
+          <w:t>Levenshtein Distance.</w:t>
+        </w:r>
+      </w:hyperlink>
+      <w:r>
+        <w:rPr>
+          <w:rFonts w:eastAsia="Times New Roman" w:cs="Times New Roman"/>
+        </w:rPr>
+        <w:t>”</w:t>
+      </w:r>
+      <w:r>
+        <w:fldChar w:fldCharType="end"/>
+      </w:r>
+    </w:p>
+  </w:endnote>
+  <w:endnote w:id="13">
+    <w:p>
+      <w:pPr>
+        <w:pStyle w:val="EndnoteText"/>
+      </w:pPr>
+      <w:r>
+        <w:rPr>
+          <w:rStyle w:val="EndnoteReference"/>
+        </w:rPr>
+        <w:endnoteRef/>
+      </w:r>
+      <w:r>
+        <w:t xml:space="preserve"> </w:t>
+      </w:r>
+      <w:r>
+        <w:fldChar w:fldCharType="begin"/>
+      </w:r>
+      <w:r>
+        <w:instrText xml:space="preserve"> ADDIN ZOTERO_ITEM CSL_CITATION {"citationID":"tH1y3qx6","properties":{"formattedCitation":"{\\rtf developers, {\\i{}Tqdm}.}","plainCitation":"developers, Tqdm."},"citationItems":[{"id":53,"uris":["http://zotero.org/users/local/NrHIhgJV/items/9VN3RXUB"],"uri":["http://zotero.org/users/local/NrHIhgJV/items/9VN3RXUB"],"itemData":{"id":53,"type":"book","title":"tqdm: Fast, Extensible Progress Meter","version":"4.14.0","genre":"Python","source":"PyPI","medium":"any","URL":"https://github.com/tqdm/tqdm","shortTitle":"tqdm","author":[{"family":"developers","given":"tqdm"}]}}],"schema":"https://github.com/citation-style-language/schema/raw/master/csl-citation.json"} </w:instrText>
+      </w:r>
+      <w:r>
+        <w:fldChar w:fldCharType="separate"/>
+      </w:r>
+      <w:hyperlink r:id="rId13" w:history="1">
+        <w:r>
+          <w:rPr>
+            <w:rStyle w:val="Hyperlink"/>
+            <w:rFonts w:eastAsia="Times New Roman" w:cs="Times New Roman"/>
+          </w:rPr>
+          <w:t xml:space="preserve">developers, </w:t>
+        </w:r>
+        <w:r>
+          <w:rPr>
+            <w:rStyle w:val="Hyperlink"/>
+            <w:rFonts w:eastAsia="Times New Roman" w:cs="Times New Roman"/>
+            <w:i/>
+            <w:iCs/>
+          </w:rPr>
+          <w:t>Tqdm</w:t>
+        </w:r>
+      </w:hyperlink>
+      <w:r>
+        <w:rPr>
+          <w:rFonts w:eastAsia="Times New Roman" w:cs="Times New Roman"/>
+        </w:rPr>
+        <w:t>.</w:t>
+      </w:r>
+      <w:r>
+        <w:fldChar w:fldCharType="end"/>
+      </w:r>
+    </w:p>
+  </w:endnote>
+  <w:endnote w:id="14">
+    <w:p>
+      <w:pPr>
+        <w:pStyle w:val="EndnoteText"/>
+      </w:pPr>
+      <w:r>
+        <w:rPr>
+          <w:rStyle w:val="EndnoteReference"/>
+        </w:rPr>
+        <w:endnoteRef/>
+      </w:r>
+      <w:hyperlink r:id="rId14" w:history="1">
+        <w:r>
+          <w:rPr>
+            <w:rStyle w:val="Hyperlink"/>
+          </w:rPr>
+          <w:t xml:space="preserve"> </w:t>
+        </w:r>
+        <w:r>
+          <w:rPr>
+            <w:rStyle w:val="Hyperlink"/>
+          </w:rPr>
+          <w:fldChar w:fldCharType="begin"/>
+        </w:r>
+        <w:r>
+          <w:rPr>
+            <w:rStyle w:val="Hyperlink"/>
+          </w:rPr>
+          <w:instrText xml:space="preserve"> ADDIN ZOTERO_ITEM CSL_CITATION {"citationID":"hp0Mqqdy","properties":{"formattedCitation":"{\\rtf Richardson, {\\i{}beautifulsoup4}.}","plainCitation":"Richardson, beautifulsoup4."},"citationItems":[{"id":54,"uris":["http://zotero.org/users/local/NrHIhgJV/items/BAT6FDMZ"],"uri":["http://zotero.org/users/local/NrHIhgJV/items/BAT6FDMZ"],"itemData":{"id":54,"type":"book","title":"beautifulsoup4: Screen-scraping library","version":"4.6.0","genre":"Python","source":"PyPI","URL":"http://www.crummy.com/software/BeautifulSoup/bs4/","shortTitle":"beautifulsoup4","author":[{"family":"Richardson","given":"Leonard"}]}}],"schema":"https://github.com/citation-style-language/schema/raw/master/csl-citation.json"} </w:instrText>
+        </w:r>
+        <w:r>
+          <w:rPr>
+            <w:rStyle w:val="Hyperlink"/>
+          </w:rPr>
+          <w:fldChar w:fldCharType="separate"/>
+        </w:r>
+        <w:r>
+          <w:rPr>
+            <w:rStyle w:val="Hyperlink"/>
+            <w:rFonts w:eastAsia="Times New Roman" w:cs="Times New Roman"/>
+          </w:rPr>
+          <w:t xml:space="preserve">Richardson, </w:t>
+        </w:r>
+        <w:r>
+          <w:rPr>
+            <w:rStyle w:val="Hyperlink"/>
+            <w:rFonts w:eastAsia="Times New Roman" w:cs="Times New Roman"/>
+            <w:i/>
+            <w:iCs/>
+          </w:rPr>
+          <w:t>beautifulsoup4</w:t>
+        </w:r>
+        <w:r>
+          <w:rPr>
+            <w:rStyle w:val="Hyperlink"/>
+            <w:rFonts w:eastAsia="Times New Roman" w:cs="Times New Roman"/>
+          </w:rPr>
+          <w:t>.</w:t>
+        </w:r>
+        <w:r>
+          <w:rPr>
+            <w:rStyle w:val="Hyperlink"/>
+          </w:rPr>
+          <w:fldChar w:fldCharType="end"/>
+        </w:r>
+      </w:hyperlink>
+    </w:p>
+  </w:endnote>
+  <w:endnote w:id="15">
+    <w:p>
+      <w:pPr>
+        <w:pStyle w:val="EndnoteText"/>
+      </w:pPr>
+      <w:r>
+        <w:rPr>
+          <w:rStyle w:val="EndnoteReference"/>
+        </w:rPr>
+        <w:endnoteRef/>
+      </w:r>
+      <w:r>
+        <w:t xml:space="preserve"> </w:t>
+      </w:r>
+      <w:r>
+        <w:fldChar w:fldCharType="begin"/>
+      </w:r>
+      <w:r>
+        <w:instrText xml:space="preserve"> ADDIN ZOTERO_ITEM CSL_CITATION {"citationID":"wEOnN9Tz","properties":{"formattedCitation":"{\\rtf \\uc0\\u8220{}Beautiful Soup: We Called Him Tortoise Because He Taught Us.\\uc0\\u8221{}}","plainCitation":"“Beautiful Soup: We Called Him Tortoise Because He Taught Us.”"},"citationItems":[{"id":57,"uris":["http://zotero.org/users/local/NrHIhgJV/items/5F6WJHBM"],"uri":["http://zotero.org/users/local/NrHIhgJV/items/5F6WJHBM"],"itemData":{"id":57,"type":"webpage","title":"Beautiful Soup: We called him Tortoise because he taught us.","URL":"https://www.crummy.com/software/BeautifulSoup/","accessed":{"date-parts":[["2017",6,8]]}}}],"schema":"https://github.com/citation-style-language/schema/raw/master/csl-citation.json"} </w:instrText>
+      </w:r>
+      <w:r>
+        <w:fldChar w:fldCharType="separate"/>
+      </w:r>
+      <w:r>
+        <w:rPr>
+          <w:rFonts w:eastAsia="Times New Roman" w:cs="Times New Roman"/>
+        </w:rPr>
+        <w:t>“</w:t>
+      </w:r>
+      <w:hyperlink r:id="rId15" w:history="1">
+        <w:r>
+          <w:rPr>
+            <w:rStyle w:val="Hyperlink"/>
+            <w:rFonts w:eastAsia="Times New Roman" w:cs="Times New Roman"/>
+          </w:rPr>
+          <w:t>Beautiful Soup</w:t>
+        </w:r>
+      </w:hyperlink>
+      <w:r>
+        <w:rPr>
+          <w:rFonts w:eastAsia="Times New Roman" w:cs="Times New Roman"/>
+        </w:rPr>
+        <w:t>: We Called Him Tortoise Because He Taught Us.”</w:t>
+      </w:r>
+      <w:r>
+        <w:fldChar w:fldCharType="end"/>
       </w:r>
     </w:p>
   </w:endnote>
@@ -14514,7 +15431,7 @@
           <w:rPr>
             <w:noProof/>
           </w:rPr>
-          <w:t>16</w:t>
+          <w:t>17</w:t>
         </w:r>
         <w:r>
           <w:rPr>
@@ -17774,7 +18691,7 @@
 </file>
 
 <file path=customXml/itemProps1.xml><?xml version="1.0" encoding="utf-8"?>
-<ds:datastoreItem xmlns:ds="http://schemas.openxmlformats.org/officeDocument/2006/customXml" ds:itemID="{2DD71851-7D14-8842-B1C5-EFDEEAD707D7}">
+<ds:datastoreItem xmlns:ds="http://schemas.openxmlformats.org/officeDocument/2006/customXml" ds:itemID="{25B91BB3-2D2C-2941-8A23-2A72EE2CE2BC}">
   <ds:schemaRefs>
     <ds:schemaRef ds:uri="http://schemas.openxmlformats.org/officeDocument/2006/bibliography"/>
   </ds:schemaRefs>

</xml_diff>

<commit_message>
Set maximum file size that can be downloaded.
</commit_message>
<xml_diff>
--- a/_01_Designs/Thesis_proposal.docx
+++ b/_01_Designs/Thesis_proposal.docx
@@ -68,7 +68,7 @@
               </wp:anchor>
             </w:drawing>
           </mc:Choice>
-          <mc:Fallback xmlns:w16se="http://schemas.microsoft.com/office/word/2015/wordml/symex" xmlns:cx5="http://schemas.microsoft.com/office/drawing/2016/5/11/chartex" xmlns:cx4="http://schemas.microsoft.com/office/drawing/2016/5/10/chartex" xmlns:cx3="http://schemas.microsoft.com/office/drawing/2016/5/9/chartex" xmlns:cx2="http://schemas.microsoft.com/office/drawing/2015/10/21/chartex" xmlns:cx1="http://schemas.microsoft.com/office/drawing/2015/9/8/chartex" xmlns:cx="http://schemas.microsoft.com/office/drawing/2014/chartex">
+          <mc:Fallback xmlns:cx="http://schemas.microsoft.com/office/drawing/2014/chartex" xmlns:cx1="http://schemas.microsoft.com/office/drawing/2015/9/8/chartex" xmlns:cx2="http://schemas.microsoft.com/office/drawing/2015/10/21/chartex" xmlns:cx3="http://schemas.microsoft.com/office/drawing/2016/5/9/chartex" xmlns:cx4="http://schemas.microsoft.com/office/drawing/2016/5/10/chartex" xmlns:cx5="http://schemas.microsoft.com/office/drawing/2016/5/11/chartex" xmlns:w16se="http://schemas.microsoft.com/office/word/2015/wordml/symex">
             <w:pict>
               <v:line w14:anchorId="1607EF35" id="Straight Connector 7" o:spid="_x0000_s1026" style="position:absolute;flip:y;z-index:251663360;visibility:visible;mso-wrap-style:square;mso-width-percent:0;mso-height-percent:0;mso-wrap-distance-left:9pt;mso-wrap-distance-top:0;mso-wrap-distance-right:9pt;mso-wrap-distance-bottom:0;mso-position-horizontal:absolute;mso-position-horizontal-relative:text;mso-position-vertical:absolute;mso-position-vertical-relative:text;mso-width-percent:0;mso-height-percent:0;mso-width-relative:margin;mso-height-relative:margin" from="-175.95pt,26.55pt" to="454.45pt,27.2pt" o:gfxdata="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" strokecolor="#a5a5a5 [3206]" strokeweight="1pt">
                 <v:stroke joinstyle="miter"/>
@@ -136,7 +136,7 @@
               </wp:anchor>
             </w:drawing>
           </mc:Choice>
-          <mc:Fallback xmlns:w16se="http://schemas.microsoft.com/office/word/2015/wordml/symex" xmlns:cx5="http://schemas.microsoft.com/office/drawing/2016/5/11/chartex" xmlns:cx4="http://schemas.microsoft.com/office/drawing/2016/5/10/chartex" xmlns:cx3="http://schemas.microsoft.com/office/drawing/2016/5/9/chartex" xmlns:cx2="http://schemas.microsoft.com/office/drawing/2015/10/21/chartex" xmlns:cx1="http://schemas.microsoft.com/office/drawing/2015/9/8/chartex" xmlns:cx="http://schemas.microsoft.com/office/drawing/2014/chartex">
+          <mc:Fallback xmlns:cx="http://schemas.microsoft.com/office/drawing/2014/chartex" xmlns:cx1="http://schemas.microsoft.com/office/drawing/2015/9/8/chartex" xmlns:cx2="http://schemas.microsoft.com/office/drawing/2015/10/21/chartex" xmlns:cx3="http://schemas.microsoft.com/office/drawing/2016/5/9/chartex" xmlns:cx4="http://schemas.microsoft.com/office/drawing/2016/5/10/chartex" xmlns:cx5="http://schemas.microsoft.com/office/drawing/2016/5/11/chartex" xmlns:w16se="http://schemas.microsoft.com/office/word/2015/wordml/symex">
             <w:pict>
               <v:line w14:anchorId="15C3BD11" id="Straight Connector 8" o:spid="_x0000_s1026" style="position:absolute;z-index:251665408;visibility:visible;mso-wrap-style:square;mso-width-percent:0;mso-wrap-distance-left:9pt;mso-wrap-distance-top:0;mso-wrap-distance-right:9pt;mso-wrap-distance-bottom:0;mso-position-horizontal:absolute;mso-position-horizontal-relative:text;mso-position-vertical:absolute;mso-position-vertical-relative:text;mso-width-percent:0;mso-width-relative:margin" from="-32.2pt,18pt" to="625.05pt,18.2pt" o:gfxdata="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" strokecolor="#a5a5a5 [3206]" strokeweight="1pt">
                 <v:stroke joinstyle="miter"/>
@@ -246,7 +246,7 @@
               </wp:anchor>
             </w:drawing>
           </mc:Choice>
-          <mc:Fallback xmlns:w16se="http://schemas.microsoft.com/office/word/2015/wordml/symex" xmlns:cx5="http://schemas.microsoft.com/office/drawing/2016/5/11/chartex" xmlns:cx4="http://schemas.microsoft.com/office/drawing/2016/5/10/chartex" xmlns:cx3="http://schemas.microsoft.com/office/drawing/2016/5/9/chartex" xmlns:cx2="http://schemas.microsoft.com/office/drawing/2015/10/21/chartex" xmlns:cx1="http://schemas.microsoft.com/office/drawing/2015/9/8/chartex" xmlns:cx="http://schemas.microsoft.com/office/drawing/2014/chartex">
+          <mc:Fallback xmlns:cx="http://schemas.microsoft.com/office/drawing/2014/chartex" xmlns:cx1="http://schemas.microsoft.com/office/drawing/2015/9/8/chartex" xmlns:cx2="http://schemas.microsoft.com/office/drawing/2015/10/21/chartex" xmlns:cx3="http://schemas.microsoft.com/office/drawing/2016/5/9/chartex" xmlns:cx4="http://schemas.microsoft.com/office/drawing/2016/5/10/chartex" xmlns:cx5="http://schemas.microsoft.com/office/drawing/2016/5/11/chartex" xmlns:w16se="http://schemas.microsoft.com/office/word/2015/wordml/symex">
             <w:pict>
               <v:line w14:anchorId="1411D44C" id="Straight Connector 5" o:spid="_x0000_s1026" style="position:absolute;flip:y;z-index:251661312;visibility:visible;mso-wrap-style:square;mso-width-percent:0;mso-wrap-distance-left:9pt;mso-wrap-distance-top:0;mso-wrap-distance-right:9pt;mso-wrap-distance-bottom:0;mso-position-horizontal:absolute;mso-position-horizontal-relative:text;mso-position-vertical:absolute;mso-position-vertical-relative:text;mso-width-percent:0;mso-width-relative:margin" from="-220.75pt,10.4pt" to="463.05pt,10.65pt" o:gfxdata="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" strokecolor="#a5a5a5 [3206]" strokeweight="1pt">
                 <v:stroke joinstyle="miter"/>
@@ -314,7 +314,7 @@
               </wp:anchor>
             </w:drawing>
           </mc:Choice>
-          <mc:Fallback xmlns:w16se="http://schemas.microsoft.com/office/word/2015/wordml/symex" xmlns:cx5="http://schemas.microsoft.com/office/drawing/2016/5/11/chartex" xmlns:cx4="http://schemas.microsoft.com/office/drawing/2016/5/10/chartex" xmlns:cx3="http://schemas.microsoft.com/office/drawing/2016/5/9/chartex" xmlns:cx2="http://schemas.microsoft.com/office/drawing/2015/10/21/chartex" xmlns:cx1="http://schemas.microsoft.com/office/drawing/2015/9/8/chartex" xmlns:cx="http://schemas.microsoft.com/office/drawing/2014/chartex">
+          <mc:Fallback xmlns:cx="http://schemas.microsoft.com/office/drawing/2014/chartex" xmlns:cx1="http://schemas.microsoft.com/office/drawing/2015/9/8/chartex" xmlns:cx2="http://schemas.microsoft.com/office/drawing/2015/10/21/chartex" xmlns:cx3="http://schemas.microsoft.com/office/drawing/2016/5/9/chartex" xmlns:cx4="http://schemas.microsoft.com/office/drawing/2016/5/10/chartex" xmlns:cx5="http://schemas.microsoft.com/office/drawing/2016/5/11/chartex" xmlns:w16se="http://schemas.microsoft.com/office/word/2015/wordml/symex">
             <w:pict>
               <v:line w14:anchorId="7752A671" id="Straight Connector 3" o:spid="_x0000_s1026" style="position:absolute;z-index:251659264;visibility:visible;mso-wrap-style:square;mso-width-percent:0;mso-wrap-distance-left:9pt;mso-wrap-distance-top:0;mso-wrap-distance-right:9pt;mso-wrap-distance-bottom:0;mso-position-horizontal:absolute;mso-position-horizontal-relative:text;mso-position-vertical:absolute;mso-position-vertical-relative:text;mso-width-percent:0;mso-width-relative:margin" from="-31.25pt,1.2pt" to="643.05pt,1.4pt" o:gfxdata="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" strokecolor="#a5a5a5 [3206]" strokeweight="1pt">
                 <v:stroke joinstyle="miter"/>
@@ -583,8 +583,6 @@
         <w:pStyle w:val="Heading1Preliminary"/>
       </w:pPr>
       <w:bookmarkStart w:id="0" w:name="_Toc484728921"/>
-      <w:bookmarkStart w:id="1" w:name="_GoBack"/>
-      <w:bookmarkEnd w:id="1"/>
       <w:r>
         <w:lastRenderedPageBreak/>
         <w:t>Ethics Statement</w:t>
@@ -604,12 +602,12 @@
       <w:pPr>
         <w:pStyle w:val="Heading1Preliminary"/>
       </w:pPr>
-      <w:bookmarkStart w:id="2" w:name="_Toc484728922"/>
+      <w:bookmarkStart w:id="1" w:name="_Toc484728922"/>
       <w:r>
         <w:lastRenderedPageBreak/>
         <w:t>Abstract</w:t>
       </w:r>
-      <w:bookmarkEnd w:id="2"/>
+      <w:bookmarkEnd w:id="1"/>
     </w:p>
     <w:p>
       <w:pPr>
@@ -786,12 +784,12 @@
       <w:pPr>
         <w:pStyle w:val="Heading1Preliminary"/>
       </w:pPr>
-      <w:bookmarkStart w:id="3" w:name="_Toc484728924"/>
+      <w:bookmarkStart w:id="2" w:name="_Toc484728924"/>
       <w:r>
         <w:lastRenderedPageBreak/>
         <w:t>Acknowledgements</w:t>
       </w:r>
-      <w:bookmarkEnd w:id="3"/>
+      <w:bookmarkEnd w:id="2"/>
     </w:p>
     <w:p>
       <w:pPr>
@@ -875,12 +873,12 @@
           <w:tab w:val="left" w:pos="1170"/>
         </w:tabs>
       </w:pPr>
-      <w:bookmarkStart w:id="4" w:name="_Toc484728925"/>
+      <w:bookmarkStart w:id="3" w:name="_Toc484728925"/>
       <w:r>
         <w:lastRenderedPageBreak/>
         <w:t>Table of Contents</w:t>
       </w:r>
-      <w:bookmarkEnd w:id="4"/>
+      <w:bookmarkEnd w:id="3"/>
     </w:p>
     <w:p>
       <w:pPr>
@@ -3022,12 +3020,12 @@
       <w:pPr>
         <w:pStyle w:val="Heading1Preliminary"/>
       </w:pPr>
-      <w:bookmarkStart w:id="5" w:name="_Toc484728928"/>
+      <w:bookmarkStart w:id="4" w:name="_Toc484728928"/>
       <w:r>
         <w:lastRenderedPageBreak/>
         <w:t>List of Acronyms</w:t>
       </w:r>
-      <w:bookmarkEnd w:id="5"/>
+      <w:bookmarkEnd w:id="4"/>
     </w:p>
     <w:tbl>
       <w:tblPr>
@@ -3297,12 +3295,12 @@
       <w:pPr>
         <w:pStyle w:val="Heading1Preliminary"/>
       </w:pPr>
-      <w:bookmarkStart w:id="6" w:name="_Toc484728929"/>
+      <w:bookmarkStart w:id="5" w:name="_Toc484728929"/>
       <w:r>
         <w:lastRenderedPageBreak/>
         <w:t>Glossary</w:t>
       </w:r>
-      <w:bookmarkEnd w:id="6"/>
+      <w:bookmarkEnd w:id="5"/>
     </w:p>
     <w:tbl>
       <w:tblPr>
@@ -3786,12 +3784,12 @@
       <w:pPr>
         <w:pStyle w:val="Heading1"/>
       </w:pPr>
-      <w:bookmarkStart w:id="7" w:name="_Toc484728930"/>
+      <w:bookmarkStart w:id="6" w:name="_Toc484728930"/>
       <w:r>
         <w:lastRenderedPageBreak/>
         <w:t>Introduction</w:t>
       </w:r>
-      <w:bookmarkEnd w:id="7"/>
+      <w:bookmarkEnd w:id="6"/>
     </w:p>
     <w:p>
       <w:pPr>
@@ -4272,9 +4270,6 @@
         <w:t>testing</w:t>
       </w:r>
       <w:r>
-        <w:t>s</w:t>
-      </w:r>
-      <w:r>
         <w:t xml:space="preserve"> will be required, ranging from </w:t>
       </w:r>
       <w:r>
@@ -4332,12 +4327,12 @@
       <w:pPr>
         <w:pStyle w:val="Heading1"/>
       </w:pPr>
-      <w:bookmarkStart w:id="8" w:name="_Toc484728931"/>
+      <w:bookmarkStart w:id="7" w:name="_Toc484728931"/>
       <w:r>
         <w:lastRenderedPageBreak/>
         <w:t>Process Analysis</w:t>
       </w:r>
-      <w:bookmarkEnd w:id="8"/>
+      <w:bookmarkEnd w:id="7"/>
     </w:p>
     <w:p>
       <w:pPr>
@@ -4398,7 +4393,130 @@
       <w:pPr>
         <w:pStyle w:val="Heading2"/>
       </w:pPr>
-      <w:bookmarkStart w:id="9" w:name="_Toc484728932"/>
+      <w:bookmarkStart w:id="8" w:name="_Toc484728932"/>
+      <w:r>
+        <w:rPr>
+          <w:noProof/>
+        </w:rPr>
+        <mc:AlternateContent>
+          <mc:Choice Requires="wps">
+            <w:drawing>
+              <wp:anchor distT="0" distB="0" distL="114300" distR="114300" simplePos="0" relativeHeight="251671552" behindDoc="0" locked="0" layoutInCell="1" allowOverlap="1" wp14:anchorId="6B10A8A6" wp14:editId="7922E8E1">
+                <wp:simplePos x="0" y="0"/>
+                <wp:positionH relativeFrom="column">
+                  <wp:posOffset>3328035</wp:posOffset>
+                </wp:positionH>
+                <wp:positionV relativeFrom="paragraph">
+                  <wp:posOffset>5551805</wp:posOffset>
+                </wp:positionV>
+                <wp:extent cx="2556510" cy="258445"/>
+                <wp:effectExtent l="0" t="0" r="0" b="0"/>
+                <wp:wrapSquare wrapText="bothSides"/>
+                <wp:docPr id="13" name="Text Box 13"/>
+                <wp:cNvGraphicFramePr/>
+                <a:graphic xmlns:a="http://schemas.openxmlformats.org/drawingml/2006/main">
+                  <a:graphicData uri="http://schemas.microsoft.com/office/word/2010/wordprocessingShape">
+                    <wps:wsp>
+                      <wps:cNvSpPr txBox="1"/>
+                      <wps:spPr>
+                        <a:xfrm>
+                          <a:off x="0" y="0"/>
+                          <a:ext cx="2556510" cy="258445"/>
+                        </a:xfrm>
+                        <a:prstGeom prst="rect">
+                          <a:avLst/>
+                        </a:prstGeom>
+                        <a:solidFill>
+                          <a:prstClr val="white"/>
+                        </a:solidFill>
+                        <a:ln>
+                          <a:noFill/>
+                        </a:ln>
+                        <a:effectLst/>
+                      </wps:spPr>
+                      <wps:txbx>
+                        <w:txbxContent>
+                          <w:p>
+                            <w:pPr>
+                              <w:pStyle w:val="Caption"/>
+                              <w:rPr>
+                                <w:b/>
+                                <w:noProof/>
+                                <w:color w:val="000000" w:themeColor="text1"/>
+                                <w:sz w:val="30"/>
+                              </w:rPr>
+                            </w:pPr>
+                            <w:r>
+                              <w:t xml:space="preserve">Figure </w:t>
+                            </w:r>
+                            <w:fldSimple w:instr=" SEQ Figure \* ARABIC ">
+                              <w:r>
+                                <w:rPr>
+                                  <w:noProof/>
+                                </w:rPr>
+                                <w:t>1</w:t>
+                              </w:r>
+                            </w:fldSimple>
+                            <w:r>
+                              <w:t xml:space="preserve"> - Current Examination Process workflow</w:t>
+                            </w:r>
+                          </w:p>
+                        </w:txbxContent>
+                      </wps:txbx>
+                      <wps:bodyPr rot="0" spcFirstLastPara="0" vertOverflow="overflow" horzOverflow="overflow" vert="horz" wrap="square" lIns="0" tIns="0" rIns="0" bIns="0" numCol="1" spcCol="0" rtlCol="0" fromWordArt="0" anchor="t" anchorCtr="0" forceAA="0" compatLnSpc="1">
+                        <a:prstTxWarp prst="textNoShape">
+                          <a:avLst/>
+                        </a:prstTxWarp>
+                        <a:spAutoFit/>
+                      </wps:bodyPr>
+                    </wps:wsp>
+                  </a:graphicData>
+                </a:graphic>
+              </wp:anchor>
+            </w:drawing>
+          </mc:Choice>
+          <mc:Fallback>
+            <w:pict>
+              <v:shapetype w14:anchorId="6B10A8A6" id="_x0000_t202" coordsize="21600,21600" o:spt="202" path="m0,0l0,21600,21600,21600,21600,0xe">
+                <v:stroke joinstyle="miter"/>
+                <v:path gradientshapeok="t" o:connecttype="rect"/>
+              </v:shapetype>
+              <v:shape id="Text Box 13" o:spid="_x0000_s1026" type="#_x0000_t202" style="position:absolute;left:0;text-align:left;margin-left:262.05pt;margin-top:437.15pt;width:201.3pt;height:20.35pt;z-index:251671552;visibility:visible;mso-wrap-style:square;mso-wrap-distance-left:9pt;mso-wrap-distance-top:0;mso-wrap-distance-right:9pt;mso-wrap-distance-bottom:0;mso-position-horizontal:absolute;mso-position-horizontal-relative:text;mso-position-vertical:absolute;mso-position-vertical-relative:text;v-text-anchor:top" o:gfxdata="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" stroked="f">
+                <v:textbox style="mso-fit-shape-to-text:t" inset="0,0,0,0">
+                  <w:txbxContent>
+                    <w:p>
+                      <w:pPr>
+                        <w:pStyle w:val="Caption"/>
+                        <w:rPr>
+                          <w:b/>
+                          <w:noProof/>
+                          <w:color w:val="000000" w:themeColor="text1"/>
+                          <w:sz w:val="30"/>
+                        </w:rPr>
+                      </w:pPr>
+                      <w:r>
+                        <w:t xml:space="preserve">Figure </w:t>
+                      </w:r>
+                      <w:fldSimple w:instr=" SEQ Figure \* ARABIC ">
+                        <w:r>
+                          <w:rPr>
+                            <w:noProof/>
+                          </w:rPr>
+                          <w:t>1</w:t>
+                        </w:r>
+                      </w:fldSimple>
+                      <w:r>
+                        <w:t xml:space="preserve"> - Current Examination Process workflow</w:t>
+                      </w:r>
+                    </w:p>
+                  </w:txbxContent>
+                </v:textbox>
+                <w10:wrap type="square"/>
+              </v:shape>
+            </w:pict>
+          </mc:Fallback>
+        </mc:AlternateContent>
+      </w:r>
       <w:r>
         <w:rPr>
           <w:noProof/>
@@ -4470,7 +4588,7 @@
       <w:r>
         <w:t>Process Description</w:t>
       </w:r>
-      <w:bookmarkEnd w:id="9"/>
+      <w:bookmarkEnd w:id="8"/>
     </w:p>
     <w:p>
       <w:pPr>
@@ -4534,7 +4652,7 @@
         <w:pStyle w:val="Heading1"/>
         <w:ind w:left="720"/>
       </w:pPr>
-      <w:bookmarkStart w:id="10" w:name="_Toc484728933"/>
+      <w:bookmarkStart w:id="9" w:name="_Toc484728933"/>
       <w:r>
         <w:lastRenderedPageBreak/>
         <w:t>Proposed</w:t>
@@ -4542,18 +4660,18 @@
       <w:r>
         <w:t xml:space="preserve"> Solutions</w:t>
       </w:r>
-      <w:bookmarkEnd w:id="10"/>
+      <w:bookmarkEnd w:id="9"/>
     </w:p>
     <w:p>
       <w:pPr>
         <w:pStyle w:val="Heading2"/>
         <w:ind w:left="1440"/>
       </w:pPr>
-      <w:bookmarkStart w:id="11" w:name="_Toc484728934"/>
+      <w:bookmarkStart w:id="10" w:name="_Toc484728934"/>
       <w:r>
         <w:t>Standardization of the process</w:t>
       </w:r>
-      <w:bookmarkEnd w:id="11"/>
+      <w:bookmarkEnd w:id="10"/>
     </w:p>
     <w:p>
       <w:pPr>
@@ -4624,14 +4742,14 @@
       <w:pPr>
         <w:pStyle w:val="Heading2"/>
       </w:pPr>
-      <w:bookmarkStart w:id="12" w:name="_Toc484728935"/>
+      <w:bookmarkStart w:id="11" w:name="_Toc484728935"/>
       <w:r>
         <w:t>Possible</w:t>
       </w:r>
       <w:r>
         <w:t xml:space="preserve"> Solutions</w:t>
       </w:r>
-      <w:bookmarkEnd w:id="12"/>
+      <w:bookmarkEnd w:id="11"/>
     </w:p>
     <w:p>
       <w:pPr>
@@ -4926,11 +5044,9 @@
     <w:p>
       <w:pPr>
         <w:pStyle w:val="1Para"/>
+        <w:keepNext/>
         <w:ind w:firstLine="0"/>
         <w:jc w:val="center"/>
-        <w:rPr>
-          <w:lang w:val="en-US"/>
-        </w:rPr>
       </w:pPr>
       <w:r>
         <w:rPr>
@@ -4938,9 +5054,9 @@
           <w:lang w:val="en-GB" w:eastAsia="en-GB"/>
         </w:rPr>
         <w:drawing>
-          <wp:inline distT="0" distB="0" distL="0" distR="0" wp14:anchorId="0FF00D2F" wp14:editId="23F8ED7D">
-            <wp:extent cx="5903374" cy="4675404"/>
-            <wp:effectExtent l="0" t="0" r="0" b="0"/>
+          <wp:inline distT="0" distB="0" distL="0" distR="0" wp14:anchorId="0FF00D2F" wp14:editId="6D73C75E">
+            <wp:extent cx="5902325" cy="4358819"/>
+            <wp:effectExtent l="0" t="0" r="0" b="10160"/>
             <wp:docPr id="11" name="Picture 11" descr="/Users/akshat/Documents/Tand_Labs/Testrek/_01_Designs/images/Thesis_Test_testructor.jpg"/>
             <wp:cNvGraphicFramePr>
               <a:graphicFrameLocks xmlns:a="http://schemas.openxmlformats.org/drawingml/2006/main" noChangeAspect="1"/>
@@ -4970,7 +5086,7 @@
                   <pic:spPr bwMode="auto">
                     <a:xfrm>
                       <a:off x="0" y="0"/>
-                      <a:ext cx="5906708" cy="4678044"/>
+                      <a:ext cx="5909402" cy="4364045"/>
                     </a:xfrm>
                     <a:prstGeom prst="rect">
                       <a:avLst/>
@@ -4989,6 +5105,26 @@
     </w:p>
     <w:p>
       <w:pPr>
+        <w:pStyle w:val="Caption"/>
+        <w:jc w:val="center"/>
+      </w:pPr>
+      <w:r>
+        <w:t xml:space="preserve">Figure </w:t>
+      </w:r>
+      <w:fldSimple w:instr=" SEQ Figure \* ARABIC ">
+        <w:r>
+          <w:rPr>
+            <w:noProof/>
+          </w:rPr>
+          <w:t>2</w:t>
+        </w:r>
+      </w:fldSimple>
+      <w:r>
+        <w:t xml:space="preserve"> - Workflow for Testrek</w:t>
+      </w:r>
+    </w:p>
+    <w:p>
+      <w:pPr>
         <w:pStyle w:val="1ParaFlushLeft"/>
         <w:ind w:left="720"/>
       </w:pPr>
@@ -5401,6 +5537,7 @@
     <w:p>
       <w:pPr>
         <w:pStyle w:val="1Para"/>
+        <w:keepNext/>
         <w:ind w:firstLine="0"/>
         <w:jc w:val="center"/>
       </w:pPr>
@@ -5461,59 +5598,196 @@
     </w:p>
     <w:p>
       <w:pPr>
+        <w:pStyle w:val="Caption"/>
+        <w:jc w:val="center"/>
+      </w:pPr>
+      <w:r>
+        <w:t xml:space="preserve">Figure </w:t>
+      </w:r>
+      <w:fldSimple w:instr=" SEQ Figure \* ARABIC ">
+        <w:r>
+          <w:rPr>
+            <w:noProof/>
+          </w:rPr>
+          <w:t>3</w:t>
+        </w:r>
+      </w:fldSimple>
+      <w:r>
+        <w:t xml:space="preserve"> - Workflow for a web application</w:t>
+      </w:r>
+    </w:p>
+    <w:p>
+      <w:pPr>
         <w:pStyle w:val="Heading1"/>
       </w:pPr>
-      <w:bookmarkStart w:id="13" w:name="_Toc484728936"/>
+      <w:bookmarkStart w:id="12" w:name="_Toc484728936"/>
       <w:r>
         <w:lastRenderedPageBreak/>
         <w:t>Technologies and Methodologies</w:t>
       </w:r>
+      <w:bookmarkEnd w:id="12"/>
+    </w:p>
+    <w:p>
+      <w:pPr>
+        <w:pStyle w:val="1Para"/>
+      </w:pPr>
+      <w:r>
+        <w:t>This chapter guides through different technologies and methodologies used</w:t>
+      </w:r>
+      <w:r>
+        <w:t>,</w:t>
+      </w:r>
+      <w:r>
+        <w:t xml:space="preserve"> from development to the deployment of the application solution.</w:t>
+      </w:r>
+      <w:r>
+        <w:t xml:space="preserve"> </w:t>
+      </w:r>
+      <w:r>
+        <w:t xml:space="preserve">The sub sections of this chapter </w:t>
+      </w:r>
+      <w:r>
+        <w:t>consist</w:t>
+      </w:r>
+      <w:r>
+        <w:t xml:space="preserve"> of information about the platforms used for development, environment settings, programming technology and </w:t>
+      </w:r>
+      <w:r>
+        <w:t>the libraries used.</w:t>
+      </w:r>
+    </w:p>
+    <w:p>
+      <w:pPr>
+        <w:pStyle w:val="Heading2"/>
+      </w:pPr>
+      <w:bookmarkStart w:id="13" w:name="_Toc484728937"/>
+      <w:r>
+        <w:t>Development Environment</w:t>
+      </w:r>
       <w:bookmarkEnd w:id="13"/>
-    </w:p>
-    <w:p>
-      <w:pPr>
-        <w:pStyle w:val="1Para"/>
-      </w:pPr>
-      <w:r>
-        <w:t>This chapter guides through different technologies and methodologies used</w:t>
-      </w:r>
-      <w:r>
-        <w:t>,</w:t>
-      </w:r>
-      <w:r>
-        <w:t xml:space="preserve"> from development to the deployment of the application solution.</w:t>
-      </w:r>
-      <w:r>
-        <w:t xml:space="preserve"> </w:t>
-      </w:r>
-      <w:r>
-        <w:t xml:space="preserve">The sub sections of this chapter </w:t>
-      </w:r>
-      <w:r>
-        <w:t>consist</w:t>
-      </w:r>
-      <w:r>
-        <w:t xml:space="preserve"> of information about the platforms used for development, environment settings, programming technology and </w:t>
-      </w:r>
-      <w:r>
-        <w:t>the libraries used.</w:t>
-      </w:r>
-    </w:p>
-    <w:p>
-      <w:pPr>
-        <w:pStyle w:val="Heading2"/>
-      </w:pPr>
-      <w:bookmarkStart w:id="14" w:name="_Toc484728937"/>
-      <w:r>
-        <w:t>Development Environment</w:t>
-      </w:r>
-      <w:bookmarkEnd w:id="14"/>
     </w:p>
     <w:p>
       <w:pPr>
         <w:pStyle w:val="1Para"/>
         <w:ind w:left="720"/>
       </w:pPr>
+      <w:r>
+        <w:rPr>
+          <w:noProof/>
+        </w:rPr>
+        <mc:AlternateContent>
+          <mc:Choice Requires="wps">
+            <w:drawing>
+              <wp:anchor distT="0" distB="0" distL="114300" distR="114300" simplePos="0" relativeHeight="251673600" behindDoc="0" locked="0" layoutInCell="1" allowOverlap="1" wp14:anchorId="0A6E83A1" wp14:editId="4CBC6365">
+                <wp:simplePos x="0" y="0"/>
+                <wp:positionH relativeFrom="column">
+                  <wp:posOffset>2032635</wp:posOffset>
+                </wp:positionH>
+                <wp:positionV relativeFrom="paragraph">
+                  <wp:posOffset>2981325</wp:posOffset>
+                </wp:positionV>
+                <wp:extent cx="3762375" cy="258445"/>
+                <wp:effectExtent l="0" t="0" r="0" b="0"/>
+                <wp:wrapSquare wrapText="bothSides"/>
+                <wp:docPr id="14" name="Text Box 14"/>
+                <wp:cNvGraphicFramePr/>
+                <a:graphic xmlns:a="http://schemas.openxmlformats.org/drawingml/2006/main">
+                  <a:graphicData uri="http://schemas.microsoft.com/office/word/2010/wordprocessingShape">
+                    <wps:wsp>
+                      <wps:cNvSpPr txBox="1"/>
+                      <wps:spPr>
+                        <a:xfrm>
+                          <a:off x="0" y="0"/>
+                          <a:ext cx="3762375" cy="258445"/>
+                        </a:xfrm>
+                        <a:prstGeom prst="rect">
+                          <a:avLst/>
+                        </a:prstGeom>
+                        <a:solidFill>
+                          <a:prstClr val="white"/>
+                        </a:solidFill>
+                        <a:ln>
+                          <a:noFill/>
+                        </a:ln>
+                        <a:effectLst/>
+                      </wps:spPr>
+                      <wps:txbx>
+                        <w:txbxContent>
+                          <w:p>
+                            <w:pPr>
+                              <w:pStyle w:val="Caption"/>
+                              <w:rPr>
+                                <w:noProof/>
+                                <w:sz w:val="28"/>
+                                <w:szCs w:val="22"/>
+                              </w:rPr>
+                            </w:pPr>
+                            <w:r>
+                              <w:t xml:space="preserve">Figure </w:t>
+                            </w:r>
+                            <w:fldSimple w:instr=" SEQ Figure \* ARABIC ">
+                              <w:r>
+                                <w:rPr>
+                                  <w:noProof/>
+                                </w:rPr>
+                                <w:t>4</w:t>
+                              </w:r>
+                            </w:fldSimple>
+                            <w:r>
+                              <w:t xml:space="preserve"> - PyCharm version and build information</w:t>
+                            </w:r>
+                          </w:p>
+                        </w:txbxContent>
+                      </wps:txbx>
+                      <wps:bodyPr rot="0" spcFirstLastPara="0" vertOverflow="overflow" horzOverflow="overflow" vert="horz" wrap="square" lIns="0" tIns="0" rIns="0" bIns="0" numCol="1" spcCol="0" rtlCol="0" fromWordArt="0" anchor="t" anchorCtr="0" forceAA="0" compatLnSpc="1">
+                        <a:prstTxWarp prst="textNoShape">
+                          <a:avLst/>
+                        </a:prstTxWarp>
+                        <a:spAutoFit/>
+                      </wps:bodyPr>
+                    </wps:wsp>
+                  </a:graphicData>
+                </a:graphic>
+              </wp:anchor>
+            </w:drawing>
+          </mc:Choice>
+          <mc:Fallback>
+            <w:pict>
+              <v:shape w14:anchorId="0A6E83A1" id="Text Box 14" o:spid="_x0000_s1027" type="#_x0000_t202" style="position:absolute;left:0;text-align:left;margin-left:160.05pt;margin-top:234.75pt;width:296.25pt;height:20.35pt;z-index:251673600;visibility:visible;mso-wrap-style:square;mso-wrap-distance-left:9pt;mso-wrap-distance-top:0;mso-wrap-distance-right:9pt;mso-wrap-distance-bottom:0;mso-position-horizontal:absolute;mso-position-horizontal-relative:text;mso-position-vertical:absolute;mso-position-vertical-relative:text;v-text-anchor:top" o:gfxdata="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" stroked="f">
+                <v:textbox style="mso-fit-shape-to-text:t" inset="0,0,0,0">
+                  <w:txbxContent>
+                    <w:p>
+                      <w:pPr>
+                        <w:pStyle w:val="Caption"/>
+                        <w:rPr>
+                          <w:noProof/>
+                          <w:sz w:val="28"/>
+                          <w:szCs w:val="22"/>
+                        </w:rPr>
+                      </w:pPr>
+                      <w:r>
+                        <w:t xml:space="preserve">Figure </w:t>
+                      </w:r>
+                      <w:fldSimple w:instr=" SEQ Figure \* ARABIC ">
+                        <w:r>
+                          <w:rPr>
+                            <w:noProof/>
+                          </w:rPr>
+                          <w:t>4</w:t>
+                        </w:r>
+                      </w:fldSimple>
+                      <w:r>
+                        <w:t xml:space="preserve"> - PyCharm version and build information</w:t>
+                      </w:r>
+                    </w:p>
+                  </w:txbxContent>
+                </v:textbox>
+                <w10:wrap type="square"/>
+              </v:shape>
+            </w:pict>
+          </mc:Fallback>
+        </mc:AlternateContent>
+      </w:r>
       <w:r>
         <w:rPr>
           <w:noProof/>
@@ -5730,29 +6004,28 @@
       <w:r>
         <w:t xml:space="preserve">Figure </w:t>
       </w:r>
-      <w:r>
-        <w:fldChar w:fldCharType="begin"/>
-      </w:r>
-      <w:r>
-        <w:instrText xml:space="preserve"> SEQ Figure \* ARABIC </w:instrText>
-      </w:r>
-      <w:r>
-        <w:fldChar w:fldCharType="separate"/>
-      </w:r>
-      <w:r>
-        <w:rPr>
-          <w:noProof/>
-        </w:rPr>
-        <w:t>2</w:t>
-      </w:r>
-      <w:r>
-        <w:rPr>
-          <w:noProof/>
-        </w:rPr>
-        <w:fldChar w:fldCharType="end"/>
-      </w:r>
-      <w:r>
-        <w:t xml:space="preserve"> PyCharm Workspace</w:t>
+      <w:fldSimple w:instr=" SEQ Figure \* ARABIC ">
+        <w:r>
+          <w:rPr>
+            <w:noProof/>
+          </w:rPr>
+          <w:t>5</w:t>
+        </w:r>
+      </w:fldSimple>
+      <w:r>
+        <w:t xml:space="preserve"> </w:t>
+      </w:r>
+      <w:r>
+        <w:t xml:space="preserve">- </w:t>
+      </w:r>
+      <w:r>
+        <w:t xml:space="preserve">PyCharm </w:t>
+      </w:r>
+      <w:r>
+        <w:t xml:space="preserve">Sample </w:t>
+      </w:r>
+      <w:r>
+        <w:t>Workspace</w:t>
       </w:r>
     </w:p>
     <w:p>
@@ -5766,17 +6039,134 @@
       <w:pPr>
         <w:pStyle w:val="Heading2"/>
       </w:pPr>
-      <w:bookmarkStart w:id="15" w:name="_Toc484728938"/>
+      <w:bookmarkStart w:id="14" w:name="_Toc484728938"/>
       <w:r>
         <w:t>Programming Technologies</w:t>
       </w:r>
-      <w:bookmarkEnd w:id="15"/>
+      <w:bookmarkEnd w:id="14"/>
     </w:p>
     <w:p>
       <w:pPr>
         <w:pStyle w:val="1Para"/>
         <w:ind w:left="720"/>
       </w:pPr>
+      <w:r>
+        <w:rPr>
+          <w:noProof/>
+        </w:rPr>
+        <mc:AlternateContent>
+          <mc:Choice Requires="wps">
+            <w:drawing>
+              <wp:anchor distT="0" distB="0" distL="114300" distR="114300" simplePos="0" relativeHeight="251675648" behindDoc="0" locked="0" layoutInCell="1" allowOverlap="1" wp14:anchorId="3390867F" wp14:editId="4A848A6E">
+                <wp:simplePos x="0" y="0"/>
+                <wp:positionH relativeFrom="column">
+                  <wp:posOffset>5000625</wp:posOffset>
+                </wp:positionH>
+                <wp:positionV relativeFrom="paragraph">
+                  <wp:posOffset>1792605</wp:posOffset>
+                </wp:positionV>
+                <wp:extent cx="914400" cy="389890"/>
+                <wp:effectExtent l="0" t="0" r="0" b="0"/>
+                <wp:wrapSquare wrapText="bothSides"/>
+                <wp:docPr id="15" name="Text Box 15"/>
+                <wp:cNvGraphicFramePr/>
+                <a:graphic xmlns:a="http://schemas.openxmlformats.org/drawingml/2006/main">
+                  <a:graphicData uri="http://schemas.microsoft.com/office/word/2010/wordprocessingShape">
+                    <wps:wsp>
+                      <wps:cNvSpPr txBox="1"/>
+                      <wps:spPr>
+                        <a:xfrm>
+                          <a:off x="0" y="0"/>
+                          <a:ext cx="914400" cy="389890"/>
+                        </a:xfrm>
+                        <a:prstGeom prst="rect">
+                          <a:avLst/>
+                        </a:prstGeom>
+                        <a:solidFill>
+                          <a:prstClr val="white"/>
+                        </a:solidFill>
+                        <a:ln>
+                          <a:noFill/>
+                        </a:ln>
+                        <a:effectLst/>
+                      </wps:spPr>
+                      <wps:txbx>
+                        <w:txbxContent>
+                          <w:p>
+                            <w:pPr>
+                              <w:pStyle w:val="Caption"/>
+                              <w:rPr>
+                                <w:noProof/>
+                                <w:sz w:val="28"/>
+                                <w:szCs w:val="22"/>
+                              </w:rPr>
+                            </w:pPr>
+                            <w:r>
+                              <w:t xml:space="preserve">Figure </w:t>
+                            </w:r>
+                            <w:fldSimple w:instr=" SEQ Figure \* ARABIC ">
+                              <w:r>
+                                <w:rPr>
+                                  <w:noProof/>
+                                </w:rPr>
+                                <w:t>6</w:t>
+                              </w:r>
+                            </w:fldSimple>
+                            <w:r>
+                              <w:t xml:space="preserve"> - Python Logo</w:t>
+                            </w:r>
+                          </w:p>
+                        </w:txbxContent>
+                      </wps:txbx>
+                      <wps:bodyPr rot="0" spcFirstLastPara="0" vertOverflow="overflow" horzOverflow="overflow" vert="horz" wrap="square" lIns="0" tIns="0" rIns="0" bIns="0" numCol="1" spcCol="0" rtlCol="0" fromWordArt="0" anchor="t" anchorCtr="0" forceAA="0" compatLnSpc="1">
+                        <a:prstTxWarp prst="textNoShape">
+                          <a:avLst/>
+                        </a:prstTxWarp>
+                        <a:spAutoFit/>
+                      </wps:bodyPr>
+                    </wps:wsp>
+                  </a:graphicData>
+                </a:graphic>
+              </wp:anchor>
+            </w:drawing>
+          </mc:Choice>
+          <mc:Fallback>
+            <w:pict>
+              <v:shape w14:anchorId="3390867F" id="Text Box 15" o:spid="_x0000_s1028" type="#_x0000_t202" style="position:absolute;left:0;text-align:left;margin-left:393.75pt;margin-top:141.15pt;width:1in;height:30.7pt;z-index:251675648;visibility:visible;mso-wrap-style:square;mso-wrap-distance-left:9pt;mso-wrap-distance-top:0;mso-wrap-distance-right:9pt;mso-wrap-distance-bottom:0;mso-position-horizontal:absolute;mso-position-horizontal-relative:text;mso-position-vertical:absolute;mso-position-vertical-relative:text;v-text-anchor:top" o:gfxdata="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" stroked="f">
+                <v:textbox style="mso-fit-shape-to-text:t" inset="0,0,0,0">
+                  <w:txbxContent>
+                    <w:p>
+                      <w:pPr>
+                        <w:pStyle w:val="Caption"/>
+                        <w:rPr>
+                          <w:noProof/>
+                          <w:sz w:val="28"/>
+                          <w:szCs w:val="22"/>
+                        </w:rPr>
+                      </w:pPr>
+                      <w:r>
+                        <w:t xml:space="preserve">Figure </w:t>
+                      </w:r>
+                      <w:fldSimple w:instr=" SEQ Figure \* ARABIC ">
+                        <w:r>
+                          <w:rPr>
+                            <w:noProof/>
+                          </w:rPr>
+                          <w:t>6</w:t>
+                        </w:r>
+                      </w:fldSimple>
+                      <w:r>
+                        <w:t xml:space="preserve"> - Python Logo</w:t>
+                      </w:r>
+                    </w:p>
+                  </w:txbxContent>
+                </v:textbox>
+                <w10:wrap type="square"/>
+              </v:shape>
+            </w:pict>
+          </mc:Fallback>
+        </mc:AlternateContent>
+      </w:r>
       <w:r>
         <w:rPr>
           <w:noProof/>
@@ -10279,6 +10669,7 @@
         <w:ind w:left="720"/>
       </w:pPr>
       <w:r>
+        <w:lastRenderedPageBreak/>
         <w:t>Control Flow</w:t>
       </w:r>
     </w:p>
@@ -10861,11 +11252,12 @@
         <w:pStyle w:val="Heading3"/>
         <w:ind w:left="1440"/>
       </w:pPr>
-      <w:bookmarkStart w:id="16" w:name="_Toc484728939"/>
-      <w:r>
+      <w:bookmarkStart w:id="15" w:name="_Toc484728939"/>
+      <w:r>
+        <w:lastRenderedPageBreak/>
         <w:t>Why Python?</w:t>
       </w:r>
-      <w:bookmarkEnd w:id="16"/>
+      <w:bookmarkEnd w:id="15"/>
     </w:p>
     <w:p>
       <w:pPr>
@@ -10915,7 +11307,7 @@
       <w:pPr>
         <w:pStyle w:val="Heading2"/>
       </w:pPr>
-      <w:bookmarkStart w:id="17" w:name="_Toc484728940"/>
+      <w:bookmarkStart w:id="16" w:name="_Toc484728940"/>
       <w:r>
         <w:t xml:space="preserve">External </w:t>
       </w:r>
@@ -10925,7 +11317,7 @@
       <w:r>
         <w:t>ibraries</w:t>
       </w:r>
-      <w:bookmarkEnd w:id="17"/>
+      <w:bookmarkEnd w:id="16"/>
     </w:p>
     <w:p>
       <w:pPr>
@@ -11247,6 +11639,7 @@
         <w:ind w:left="720"/>
       </w:pPr>
       <w:r>
+        <w:lastRenderedPageBreak/>
         <w:t xml:space="preserve">Apart from the several packages that come by default with Python, a few other were also used while </w:t>
       </w:r>
       <w:r>
@@ -11565,7 +11958,14 @@
         <w:rPr>
           <w:lang w:val="en-US"/>
         </w:rPr>
-        <w:t xml:space="preserve"> 2.4 or higher. It utilizes difflib library that comes bundled with Python and uses the package </w:t>
+        <w:t xml:space="preserve"> 2.4 or higher. </w:t>
+      </w:r>
+      <w:r>
+        <w:rPr>
+          <w:lang w:val="en-US"/>
+        </w:rPr>
+        <w:lastRenderedPageBreak/>
+        <w:t xml:space="preserve">It utilizes difflib library that comes bundled with Python and uses the package </w:t>
       </w:r>
       <w:r>
         <w:rPr>
@@ -12052,8 +12452,9 @@
       <w:pPr>
         <w:pStyle w:val="Heading2"/>
       </w:pPr>
-      <w:bookmarkStart w:id="18" w:name="_Toc484728941"/>
-      <w:r>
+      <w:bookmarkStart w:id="17" w:name="_Toc484728941"/>
+      <w:r>
+        <w:lastRenderedPageBreak/>
         <w:t>Development</w:t>
       </w:r>
       <w:r>
@@ -12062,7 +12463,7 @@
       <w:r>
         <w:t xml:space="preserve"> Methodology</w:t>
       </w:r>
-      <w:bookmarkEnd w:id="18"/>
+      <w:bookmarkEnd w:id="17"/>
     </w:p>
     <w:p>
       <w:pPr>
@@ -12134,6 +12535,7 @@
     <w:p>
       <w:pPr>
         <w:pStyle w:val="1Para"/>
+        <w:keepNext/>
         <w:ind w:firstLine="0"/>
         <w:jc w:val="center"/>
       </w:pPr>
@@ -12143,9 +12545,9 @@
           <w:lang w:val="en-GB" w:eastAsia="en-GB"/>
         </w:rPr>
         <w:drawing>
-          <wp:inline distT="0" distB="0" distL="0" distR="0" wp14:anchorId="0F5879B4" wp14:editId="2B324BED">
-            <wp:extent cx="4928414" cy="4266835"/>
-            <wp:effectExtent l="0" t="0" r="0" b="635"/>
+          <wp:inline distT="0" distB="0" distL="0" distR="0" wp14:anchorId="0F5879B4" wp14:editId="269D64BF">
+            <wp:extent cx="4795690" cy="3908016"/>
+            <wp:effectExtent l="0" t="0" r="5080" b="3810"/>
             <wp:docPr id="4" name="Picture 4" descr="/Users/akshat/Documents/Tand_Labs/Testrek/_01_Designs/images/Drawing3.jpg"/>
             <wp:cNvGraphicFramePr>
               <a:graphicFrameLocks xmlns:a="http://schemas.openxmlformats.org/drawingml/2006/main" noChangeAspect="1"/>
@@ -12175,7 +12577,7 @@
                   <pic:spPr bwMode="auto">
                     <a:xfrm>
                       <a:off x="0" y="0"/>
-                      <a:ext cx="4948708" cy="4284405"/>
+                      <a:ext cx="4823998" cy="3931084"/>
                     </a:xfrm>
                     <a:prstGeom prst="rect">
                       <a:avLst/>
@@ -12194,10 +12596,31 @@
     </w:p>
     <w:p>
       <w:pPr>
+        <w:pStyle w:val="Caption"/>
+        <w:jc w:val="center"/>
+      </w:pPr>
+      <w:r>
+        <w:t xml:space="preserve">Figure </w:t>
+      </w:r>
+      <w:fldSimple w:instr=" SEQ Figure \* ARABIC ">
+        <w:r>
+          <w:rPr>
+            <w:noProof/>
+          </w:rPr>
+          <w:t>7</w:t>
+        </w:r>
+      </w:fldSimple>
+      <w:r>
+        <w:t xml:space="preserve"> - Developement life-cycle</w:t>
+      </w:r>
+    </w:p>
+    <w:p>
+      <w:pPr>
         <w:pStyle w:val="1Para"/>
         <w:ind w:firstLine="0"/>
       </w:pPr>
       <w:r>
+        <w:lastRenderedPageBreak/>
         <w:t>The following sequence of steps are generally followed:</w:t>
       </w:r>
     </w:p>
@@ -12310,11 +12733,12 @@
       <w:pPr>
         <w:pStyle w:val="Heading2"/>
       </w:pPr>
-      <w:bookmarkStart w:id="19" w:name="_Toc484728942"/>
-      <w:r>
+      <w:bookmarkStart w:id="18" w:name="_Toc484728942"/>
+      <w:r>
+        <w:lastRenderedPageBreak/>
         <w:t>Plagiarism Check</w:t>
       </w:r>
-      <w:bookmarkEnd w:id="19"/>
+      <w:bookmarkEnd w:id="18"/>
     </w:p>
     <w:p>
       <w:pPr>
@@ -13331,6 +13755,7 @@
         <w:ind w:left="720"/>
       </w:pPr>
       <w:r>
+        <w:lastRenderedPageBreak/>
         <w:t xml:space="preserve">Fuzzywuzzy utilizes the </w:t>
       </w:r>
       <w:r>
@@ -13481,11 +13906,12 @@
       <w:pPr>
         <w:pStyle w:val="Heading1"/>
       </w:pPr>
-      <w:bookmarkStart w:id="20" w:name="_Toc484728943"/>
-      <w:r>
+      <w:bookmarkStart w:id="19" w:name="_Toc484728943"/>
+      <w:r>
+        <w:lastRenderedPageBreak/>
         <w:t>Technical walkthrough</w:t>
       </w:r>
-      <w:bookmarkEnd w:id="20"/>
+      <w:bookmarkEnd w:id="19"/>
     </w:p>
     <w:p>
       <w:pPr>
@@ -13536,7 +13962,13 @@
         <w:rPr>
           <w:lang w:val="en-US"/>
         </w:rPr>
-        <w:t>it takes</w:t>
+        <w:t xml:space="preserve">it </w:t>
+      </w:r>
+      <w:r>
+        <w:rPr>
+          <w:lang w:val="en-US"/>
+        </w:rPr>
+        <w:t>requires for its operation</w:t>
       </w:r>
       <w:r>
         <w:rPr>
@@ -13573,7 +14005,595 @@
         <w:rPr>
           <w:lang w:val="en-US"/>
         </w:rPr>
-        <w:t xml:space="preserve"> would need standardization certain parameters that it takes before starting the main process.</w:t>
+        <w:t xml:space="preserve"> need standardization </w:t>
+      </w:r>
+      <w:r>
+        <w:rPr>
+          <w:lang w:val="en-US"/>
+        </w:rPr>
+        <w:t xml:space="preserve">of </w:t>
+      </w:r>
+      <w:r>
+        <w:rPr>
+          <w:lang w:val="en-US"/>
+        </w:rPr>
+        <w:t>certain parameters that it takes b</w:t>
+      </w:r>
+      <w:r>
+        <w:rPr>
+          <w:lang w:val="en-US"/>
+        </w:rPr>
+        <w:t>efore starting the main process of downloading the files and running the plagiarism check.</w:t>
+      </w:r>
+    </w:p>
+    <w:p>
+      <w:pPr>
+        <w:pStyle w:val="Heading5"/>
+        <w:ind w:left="720"/>
+      </w:pPr>
+      <w:r>
+        <w:t>Minimum requirements</w:t>
+      </w:r>
+    </w:p>
+    <w:p>
+      <w:pPr>
+        <w:pStyle w:val="1Para"/>
+        <w:ind w:left="720"/>
+        <w:rPr>
+          <w:lang w:val="en-US"/>
+        </w:rPr>
+      </w:pPr>
+      <w:r>
+        <w:rPr>
+          <w:lang w:val="en-US"/>
+        </w:rPr>
+        <w:t xml:space="preserve">Testrek is designed to run on Linux, Mac and Windows. </w:t>
+      </w:r>
+      <w:r>
+        <w:rPr>
+          <w:lang w:val="en-US"/>
+        </w:rPr>
+        <w:t xml:space="preserve">Below are the minimum </w:t>
+      </w:r>
+      <w:r>
+        <w:rPr>
+          <w:lang w:val="en-US"/>
+        </w:rPr>
+        <w:t xml:space="preserve">system </w:t>
+      </w:r>
+      <w:r>
+        <w:rPr>
+          <w:lang w:val="en-US"/>
+        </w:rPr>
+        <w:t xml:space="preserve">requirements for </w:t>
+      </w:r>
+      <w:r>
+        <w:rPr>
+          <w:i/>
+          <w:lang w:val="en-US"/>
+        </w:rPr>
+        <w:t xml:space="preserve">Testrek </w:t>
+      </w:r>
+      <w:r>
+        <w:rPr>
+          <w:lang w:val="en-US"/>
+        </w:rPr>
+        <w:t>to run:</w:t>
+      </w:r>
+    </w:p>
+    <w:tbl>
+      <w:tblPr>
+        <w:tblW w:w="9069" w:type="dxa"/>
+        <w:tblInd w:w="-8" w:type="dxa"/>
+        <w:tblBorders>
+          <w:top w:val="single" w:sz="6" w:space="0" w:color="A2A9B1"/>
+          <w:left w:val="single" w:sz="6" w:space="0" w:color="A2A9B1"/>
+          <w:bottom w:val="single" w:sz="6" w:space="0" w:color="A2A9B1"/>
+          <w:right w:val="single" w:sz="6" w:space="0" w:color="A2A9B1"/>
+        </w:tblBorders>
+        <w:shd w:val="clear" w:color="auto" w:fill="F8F9FA"/>
+        <w:tblLayout w:type="fixed"/>
+        <w:tblCellMar>
+          <w:top w:w="48" w:type="dxa"/>
+          <w:left w:w="48" w:type="dxa"/>
+          <w:bottom w:w="48" w:type="dxa"/>
+          <w:right w:w="48" w:type="dxa"/>
+        </w:tblCellMar>
+        <w:tblLook w:val="04A0" w:firstRow="1" w:lastRow="0" w:firstColumn="1" w:lastColumn="0" w:noHBand="0" w:noVBand="1"/>
+      </w:tblPr>
+      <w:tblGrid>
+        <w:gridCol w:w="3293"/>
+        <w:gridCol w:w="5776"/>
+      </w:tblGrid>
+      <w:tr>
+        <w:trPr>
+          <w:trHeight w:val="281"/>
+        </w:trPr>
+        <w:tc>
+          <w:tcPr>
+            <w:tcW w:w="9069" w:type="dxa"/>
+            <w:gridSpan w:val="2"/>
+            <w:tcBorders>
+              <w:top w:val="single" w:sz="6" w:space="0" w:color="A2A9B1"/>
+              <w:left w:val="single" w:sz="6" w:space="0" w:color="A2A9B1"/>
+              <w:bottom w:val="single" w:sz="6" w:space="0" w:color="A2A9B1"/>
+              <w:right w:val="single" w:sz="6" w:space="0" w:color="A2A9B1"/>
+            </w:tcBorders>
+            <w:shd w:val="clear" w:color="auto" w:fill="D1DBDF"/>
+            <w:tcMar>
+              <w:top w:w="48" w:type="dxa"/>
+              <w:left w:w="96" w:type="dxa"/>
+              <w:bottom w:w="48" w:type="dxa"/>
+              <w:right w:w="96" w:type="dxa"/>
+            </w:tcMar>
+            <w:vAlign w:val="center"/>
+            <w:hideMark/>
+          </w:tcPr>
+          <w:p>
+            <w:pPr>
+              <w:spacing w:line="360" w:lineRule="atLeast"/>
+              <w:jc w:val="center"/>
+              <w:rPr>
+                <w:rFonts w:ascii="Helvetica" w:eastAsia="Times New Roman" w:hAnsi="Helvetica"/>
+                <w:b/>
+                <w:bCs/>
+                <w:color w:val="000000"/>
+                <w:szCs w:val="24"/>
+              </w:rPr>
+            </w:pPr>
+            <w:r>
+              <w:rPr>
+                <w:rFonts w:ascii="Helvetica" w:eastAsia="Times New Roman" w:hAnsi="Helvetica"/>
+                <w:b/>
+                <w:bCs/>
+                <w:color w:val="000000"/>
+                <w:szCs w:val="24"/>
+              </w:rPr>
+              <w:t>System Requirements</w:t>
+            </w:r>
+          </w:p>
+        </w:tc>
+      </w:tr>
+      <w:tr>
+        <w:tc>
+          <w:tcPr>
+            <w:tcW w:w="3293" w:type="dxa"/>
+            <w:tcBorders>
+              <w:top w:val="single" w:sz="6" w:space="0" w:color="A2A9B1"/>
+              <w:left w:val="single" w:sz="6" w:space="0" w:color="A2A9B1"/>
+              <w:bottom w:val="single" w:sz="6" w:space="0" w:color="A2A9B1"/>
+              <w:right w:val="single" w:sz="6" w:space="0" w:color="A2A9B1"/>
+            </w:tcBorders>
+            <w:shd w:val="clear" w:color="auto" w:fill="EAECF0"/>
+            <w:tcMar>
+              <w:top w:w="48" w:type="dxa"/>
+              <w:left w:w="96" w:type="dxa"/>
+              <w:bottom w:w="48" w:type="dxa"/>
+              <w:right w:w="96" w:type="dxa"/>
+            </w:tcMar>
+            <w:vAlign w:val="center"/>
+            <w:hideMark/>
+          </w:tcPr>
+          <w:p>
+            <w:pPr>
+              <w:spacing w:line="360" w:lineRule="atLeast"/>
+              <w:jc w:val="center"/>
+              <w:rPr>
+                <w:rFonts w:ascii="Helvetica" w:eastAsia="Times New Roman" w:hAnsi="Helvetica"/>
+                <w:b/>
+                <w:bCs/>
+                <w:color w:val="000000"/>
+                <w:sz w:val="15"/>
+                <w:szCs w:val="15"/>
+              </w:rPr>
+            </w:pPr>
+            <w:r>
+              <w:rPr>
+                <w:rFonts w:ascii="Helvetica" w:eastAsia="Times New Roman" w:hAnsi="Helvetica"/>
+                <w:b/>
+                <w:bCs/>
+                <w:color w:val="000000"/>
+                <w:sz w:val="15"/>
+                <w:szCs w:val="15"/>
+              </w:rPr>
+              <w:t>Operating system</w:t>
+            </w:r>
+          </w:p>
+        </w:tc>
+        <w:tc>
+          <w:tcPr>
+            <w:tcW w:w="5776" w:type="dxa"/>
+            <w:tcBorders>
+              <w:top w:val="single" w:sz="6" w:space="0" w:color="A2A9B1"/>
+              <w:left w:val="single" w:sz="6" w:space="0" w:color="A2A9B1"/>
+              <w:bottom w:val="single" w:sz="6" w:space="0" w:color="A2A9B1"/>
+              <w:right w:val="single" w:sz="6" w:space="0" w:color="A2A9B1"/>
+            </w:tcBorders>
+            <w:shd w:val="clear" w:color="auto" w:fill="F8F9FA"/>
+            <w:tcMar>
+              <w:top w:w="48" w:type="dxa"/>
+              <w:left w:w="96" w:type="dxa"/>
+              <w:bottom w:w="48" w:type="dxa"/>
+              <w:right w:w="96" w:type="dxa"/>
+            </w:tcMar>
+            <w:vAlign w:val="center"/>
+            <w:hideMark/>
+          </w:tcPr>
+          <w:p>
+            <w:pPr>
+              <w:spacing w:line="360" w:lineRule="atLeast"/>
+              <w:rPr>
+                <w:rFonts w:ascii="Helvetica" w:eastAsia="Times New Roman" w:hAnsi="Helvetica"/>
+                <w:color w:val="000000"/>
+                <w:sz w:val="15"/>
+                <w:szCs w:val="15"/>
+              </w:rPr>
+            </w:pPr>
+            <w:r>
+              <w:rPr>
+                <w:rFonts w:ascii="Helvetica" w:eastAsia="Times New Roman" w:hAnsi="Helvetica"/>
+                <w:color w:val="000000"/>
+                <w:sz w:val="15"/>
+                <w:szCs w:val="15"/>
+              </w:rPr>
+              <w:t xml:space="preserve">Windows 7 or </w:t>
+            </w:r>
+            <w:r>
+              <w:rPr>
+                <w:rFonts w:ascii="Helvetica" w:eastAsia="Times New Roman" w:hAnsi="Helvetica"/>
+                <w:color w:val="000000"/>
+                <w:sz w:val="15"/>
+                <w:szCs w:val="15"/>
+              </w:rPr>
+              <w:t>higher, Mac OS X or higher, Linux</w:t>
+            </w:r>
+          </w:p>
+        </w:tc>
+      </w:tr>
+      <w:tr>
+        <w:trPr>
+          <w:trHeight w:val="71"/>
+        </w:trPr>
+        <w:tc>
+          <w:tcPr>
+            <w:tcW w:w="3293" w:type="dxa"/>
+            <w:tcBorders>
+              <w:top w:val="single" w:sz="6" w:space="0" w:color="A2A9B1"/>
+              <w:left w:val="single" w:sz="6" w:space="0" w:color="A2A9B1"/>
+              <w:bottom w:val="single" w:sz="6" w:space="0" w:color="A2A9B1"/>
+              <w:right w:val="single" w:sz="6" w:space="0" w:color="A2A9B1"/>
+            </w:tcBorders>
+            <w:shd w:val="clear" w:color="auto" w:fill="EAECF0"/>
+            <w:tcMar>
+              <w:top w:w="48" w:type="dxa"/>
+              <w:left w:w="96" w:type="dxa"/>
+              <w:bottom w:w="48" w:type="dxa"/>
+              <w:right w:w="96" w:type="dxa"/>
+            </w:tcMar>
+            <w:vAlign w:val="center"/>
+            <w:hideMark/>
+          </w:tcPr>
+          <w:p>
+            <w:pPr>
+              <w:spacing w:line="360" w:lineRule="atLeast"/>
+              <w:jc w:val="center"/>
+              <w:rPr>
+                <w:rFonts w:ascii="Helvetica" w:eastAsia="Times New Roman" w:hAnsi="Helvetica"/>
+                <w:b/>
+                <w:bCs/>
+                <w:color w:val="000000"/>
+                <w:sz w:val="15"/>
+                <w:szCs w:val="15"/>
+              </w:rPr>
+            </w:pPr>
+            <w:r>
+              <w:rPr>
+                <w:rFonts w:ascii="Helvetica" w:eastAsia="Times New Roman" w:hAnsi="Helvetica"/>
+                <w:b/>
+                <w:bCs/>
+                <w:color w:val="000000"/>
+                <w:sz w:val="15"/>
+                <w:szCs w:val="15"/>
+              </w:rPr>
+              <w:t>Hard drive</w:t>
+            </w:r>
+          </w:p>
+        </w:tc>
+        <w:tc>
+          <w:tcPr>
+            <w:tcW w:w="5776" w:type="dxa"/>
+            <w:tcBorders>
+              <w:top w:val="single" w:sz="6" w:space="0" w:color="A2A9B1"/>
+              <w:left w:val="single" w:sz="6" w:space="0" w:color="A2A9B1"/>
+              <w:bottom w:val="single" w:sz="6" w:space="0" w:color="A2A9B1"/>
+              <w:right w:val="single" w:sz="6" w:space="0" w:color="A2A9B1"/>
+            </w:tcBorders>
+            <w:shd w:val="clear" w:color="auto" w:fill="F8F9FA"/>
+            <w:tcMar>
+              <w:top w:w="48" w:type="dxa"/>
+              <w:left w:w="96" w:type="dxa"/>
+              <w:bottom w:w="48" w:type="dxa"/>
+              <w:right w:w="96" w:type="dxa"/>
+            </w:tcMar>
+            <w:vAlign w:val="center"/>
+            <w:hideMark/>
+          </w:tcPr>
+          <w:p>
+            <w:pPr>
+              <w:spacing w:line="360" w:lineRule="atLeast"/>
+              <w:rPr>
+                <w:rFonts w:ascii="Helvetica" w:eastAsia="Times New Roman" w:hAnsi="Helvetica"/>
+                <w:color w:val="000000"/>
+                <w:sz w:val="15"/>
+                <w:szCs w:val="15"/>
+              </w:rPr>
+            </w:pPr>
+            <w:r>
+              <w:rPr>
+                <w:rFonts w:ascii="Helvetica" w:eastAsia="Times New Roman" w:hAnsi="Helvetica"/>
+                <w:color w:val="000000"/>
+                <w:sz w:val="15"/>
+                <w:szCs w:val="15"/>
+              </w:rPr>
+              <w:t>8</w:t>
+            </w:r>
+            <w:r>
+              <w:rPr>
+                <w:rFonts w:ascii="Helvetica" w:eastAsia="Times New Roman" w:hAnsi="Helvetica"/>
+                <w:color w:val="000000"/>
+                <w:sz w:val="15"/>
+                <w:szCs w:val="15"/>
+              </w:rPr>
+              <w:t xml:space="preserve"> MB</w:t>
+            </w:r>
+            <w:r>
+              <w:rPr>
+                <w:rFonts w:ascii="Helvetica" w:eastAsia="Times New Roman" w:hAnsi="Helvetica"/>
+                <w:color w:val="000000"/>
+                <w:sz w:val="15"/>
+                <w:szCs w:val="15"/>
+              </w:rPr>
+              <w:t>s</w:t>
+            </w:r>
+            <w:r>
+              <w:rPr>
+                <w:rFonts w:ascii="Helvetica" w:eastAsia="Times New Roman" w:hAnsi="Helvetica"/>
+                <w:color w:val="000000"/>
+                <w:sz w:val="15"/>
+                <w:szCs w:val="15"/>
+              </w:rPr>
+              <w:t xml:space="preserve"> for</w:t>
+            </w:r>
+            <w:r>
+              <w:rPr>
+                <w:rFonts w:ascii="Helvetica" w:eastAsia="Times New Roman" w:hAnsi="Helvetica"/>
+                <w:color w:val="000000"/>
+                <w:sz w:val="15"/>
+                <w:szCs w:val="15"/>
+              </w:rPr>
+              <w:t xml:space="preserve"> the</w:t>
+            </w:r>
+            <w:r>
+              <w:rPr>
+                <w:rFonts w:ascii="Helvetica" w:eastAsia="Times New Roman" w:hAnsi="Helvetica"/>
+                <w:color w:val="000000"/>
+                <w:sz w:val="15"/>
+                <w:szCs w:val="15"/>
+              </w:rPr>
+              <w:t xml:space="preserve"> application</w:t>
+            </w:r>
+            <w:r>
+              <w:rPr>
+                <w:rFonts w:ascii="Helvetica" w:eastAsia="Times New Roman" w:hAnsi="Helvetica"/>
+                <w:color w:val="000000"/>
+                <w:sz w:val="15"/>
+                <w:szCs w:val="15"/>
+              </w:rPr>
+              <w:t xml:space="preserve"> (Testrek)</w:t>
+            </w:r>
+            <w:r>
+              <w:rPr>
+                <w:rFonts w:ascii="Helvetica" w:eastAsia="Times New Roman" w:hAnsi="Helvetica"/>
+                <w:color w:val="000000"/>
+                <w:sz w:val="15"/>
+                <w:szCs w:val="15"/>
+              </w:rPr>
+              <w:t xml:space="preserve"> + (number of students X number of tasks X 3) MBs</w:t>
+            </w:r>
+            <w:r>
+              <w:rPr>
+                <w:rFonts w:ascii="Helvetica" w:eastAsia="Times New Roman" w:hAnsi="Helvetica"/>
+                <w:color w:val="000000"/>
+                <w:sz w:val="15"/>
+                <w:szCs w:val="15"/>
+              </w:rPr>
+              <w:t xml:space="preserve"> disk space for </w:t>
+            </w:r>
+            <w:r>
+              <w:rPr>
+                <w:rFonts w:ascii="Helvetica" w:eastAsia="Times New Roman" w:hAnsi="Helvetica"/>
+                <w:color w:val="000000"/>
+                <w:sz w:val="15"/>
+                <w:szCs w:val="15"/>
+              </w:rPr>
+              <w:t>answer files from students</w:t>
+            </w:r>
+          </w:p>
+        </w:tc>
+      </w:tr>
+      <w:tr>
+        <w:tc>
+          <w:tcPr>
+            <w:tcW w:w="3293" w:type="dxa"/>
+            <w:tcBorders>
+              <w:top w:val="single" w:sz="6" w:space="0" w:color="A2A9B1"/>
+              <w:left w:val="single" w:sz="6" w:space="0" w:color="A2A9B1"/>
+              <w:bottom w:val="single" w:sz="6" w:space="0" w:color="A2A9B1"/>
+              <w:right w:val="single" w:sz="6" w:space="0" w:color="A2A9B1"/>
+            </w:tcBorders>
+            <w:shd w:val="clear" w:color="auto" w:fill="EAECF0"/>
+            <w:tcMar>
+              <w:top w:w="48" w:type="dxa"/>
+              <w:left w:w="96" w:type="dxa"/>
+              <w:bottom w:w="48" w:type="dxa"/>
+              <w:right w:w="96" w:type="dxa"/>
+            </w:tcMar>
+            <w:vAlign w:val="center"/>
+            <w:hideMark/>
+          </w:tcPr>
+          <w:p>
+            <w:pPr>
+              <w:spacing w:line="360" w:lineRule="atLeast"/>
+              <w:jc w:val="center"/>
+              <w:rPr>
+                <w:rFonts w:ascii="Helvetica" w:eastAsia="Times New Roman" w:hAnsi="Helvetica"/>
+                <w:b/>
+                <w:bCs/>
+                <w:color w:val="000000"/>
+                <w:sz w:val="15"/>
+                <w:szCs w:val="15"/>
+              </w:rPr>
+            </w:pPr>
+            <w:r>
+              <w:rPr>
+                <w:rFonts w:ascii="Helvetica" w:eastAsia="Times New Roman" w:hAnsi="Helvetica"/>
+                <w:b/>
+                <w:bCs/>
+                <w:color w:val="000000"/>
+                <w:sz w:val="15"/>
+                <w:szCs w:val="15"/>
+              </w:rPr>
+              <w:t>Python</w:t>
+            </w:r>
+          </w:p>
+        </w:tc>
+        <w:tc>
+          <w:tcPr>
+            <w:tcW w:w="5776" w:type="dxa"/>
+            <w:tcBorders>
+              <w:top w:val="single" w:sz="6" w:space="0" w:color="A2A9B1"/>
+              <w:left w:val="single" w:sz="6" w:space="0" w:color="A2A9B1"/>
+              <w:bottom w:val="single" w:sz="6" w:space="0" w:color="A2A9B1"/>
+              <w:right w:val="single" w:sz="6" w:space="0" w:color="A2A9B1"/>
+            </w:tcBorders>
+            <w:shd w:val="clear" w:color="auto" w:fill="F8F9FA"/>
+            <w:tcMar>
+              <w:top w:w="48" w:type="dxa"/>
+              <w:left w:w="96" w:type="dxa"/>
+              <w:bottom w:w="48" w:type="dxa"/>
+              <w:right w:w="96" w:type="dxa"/>
+            </w:tcMar>
+            <w:vAlign w:val="center"/>
+            <w:hideMark/>
+          </w:tcPr>
+          <w:p>
+            <w:pPr>
+              <w:spacing w:line="360" w:lineRule="atLeast"/>
+              <w:rPr>
+                <w:rFonts w:ascii="Helvetica" w:eastAsia="Times New Roman" w:hAnsi="Helvetica"/>
+                <w:color w:val="000000"/>
+                <w:sz w:val="15"/>
+                <w:szCs w:val="15"/>
+              </w:rPr>
+            </w:pPr>
+            <w:r>
+              <w:rPr>
+                <w:rFonts w:ascii="Helvetica" w:eastAsia="Times New Roman" w:hAnsi="Helvetica"/>
+                <w:color w:val="000000"/>
+                <w:sz w:val="15"/>
+                <w:szCs w:val="15"/>
+              </w:rPr>
+              <w:t>Python 2.7 installed on the local machine</w:t>
+            </w:r>
+          </w:p>
+        </w:tc>
+      </w:tr>
+    </w:tbl>
+    <w:p>
+      <w:pPr>
+        <w:pStyle w:val="1Para"/>
+        <w:ind w:firstLine="0"/>
+        <w:rPr>
+          <w:lang w:val="en-US"/>
+        </w:rPr>
+      </w:pPr>
+    </w:p>
+    <w:p>
+      <w:pPr>
+        <w:pStyle w:val="1Para"/>
+        <w:rPr>
+          <w:lang w:val="en-US"/>
+        </w:rPr>
+      </w:pPr>
+      <w:r>
+        <w:rPr>
+          <w:rStyle w:val="Heading5Char"/>
+        </w:rPr>
+        <w:t xml:space="preserve">High Level </w:t>
+      </w:r>
+      <w:r>
+        <w:rPr>
+          <w:rStyle w:val="Heading5Char"/>
+        </w:rPr>
+        <w:t>overview</w:t>
+      </w:r>
+      <w:r>
+        <w:rPr>
+          <w:lang w:val="en-US"/>
+        </w:rPr>
+        <w:t xml:space="preserve"> </w:t>
+      </w:r>
+    </w:p>
+    <w:p>
+      <w:pPr>
+        <w:pStyle w:val="1Para"/>
+        <w:rPr>
+          <w:lang w:val="en-US"/>
+        </w:rPr>
+      </w:pPr>
+      <w:r>
+        <w:rPr>
+          <w:lang w:val="en-US"/>
+        </w:rPr>
+        <w:t>working of the application</w:t>
+      </w:r>
+      <w:r>
+        <w:rPr>
+          <w:lang w:val="en-US"/>
+        </w:rPr>
+        <w:t xml:space="preserve"> is as follows:</w:t>
+      </w:r>
+    </w:p>
+    <w:p>
+      <w:pPr>
+        <w:pStyle w:val="1Para"/>
+        <w:numPr>
+          <w:ilvl w:val="0"/>
+          <w:numId w:val="12"/>
+        </w:numPr>
+        <w:rPr>
+          <w:lang w:val="en-US"/>
+        </w:rPr>
+      </w:pPr>
+      <w:r>
+        <w:rPr>
+          <w:lang w:val="en-US"/>
+        </w:rPr>
+        <w:t>When “RUN.py” file present in the proje</w:t>
+      </w:r>
+      <w:bookmarkStart w:id="20" w:name="_GoBack"/>
+      <w:bookmarkEnd w:id="20"/>
+      <w:r>
+        <w:rPr>
+          <w:lang w:val="en-US"/>
+        </w:rPr>
+        <w:t xml:space="preserve">ct directory is </w:t>
+      </w:r>
+      <w:r>
+        <w:rPr>
+          <w:lang w:val="en-US"/>
+        </w:rPr>
+        <w:t xml:space="preserve">run using “Python Launcher” available on any </w:t>
       </w:r>
     </w:p>
     <w:p>
@@ -13637,7 +14657,14 @@
         <w:rPr>
           <w:lang w:val="en-US"/>
         </w:rPr>
-        <w:t>method returns the response from the URL that is provided as a parameter. The function proceeds if the URL can be reached by checking the status code of the response method. Below are some status codes that can be returned by a server:</w:t>
+        <w:t xml:space="preserve">method returns the </w:t>
+      </w:r>
+      <w:r>
+        <w:rPr>
+          <w:lang w:val="en-US"/>
+        </w:rPr>
+        <w:lastRenderedPageBreak/>
+        <w:t>response from the URL that is provided as a parameter. The function proceeds if the URL can be reached by checking the status code of the response method. Below are some status codes that can be returned by a server:</w:t>
       </w:r>
     </w:p>
     <w:tbl>
@@ -14738,6 +15765,7 @@
                 <w:shd w:val="clear" w:color="auto" w:fill="EFF0F1"/>
                 <w:lang w:val="en-GB" w:eastAsia="en-GB"/>
               </w:rPr>
+              <w:lastRenderedPageBreak/>
               <w:t xml:space="preserve">    return local_filename</w:t>
             </w:r>
           </w:p>
@@ -14857,6 +15885,7 @@
         </w:rPr>
       </w:pPr>
       <w:r>
+        <w:lastRenderedPageBreak/>
         <w:br w:type="page"/>
       </w:r>
     </w:p>
@@ -14866,6 +15895,7 @@
       </w:pPr>
       <w:bookmarkStart w:id="21" w:name="_Toc484728944"/>
       <w:r>
+        <w:lastRenderedPageBreak/>
         <w:t xml:space="preserve">Appendix A. </w:t>
       </w:r>
       <w:r>
@@ -14907,6 +15937,7 @@
       </w:pPr>
       <w:bookmarkStart w:id="22" w:name="_Toc484728945"/>
       <w:r>
+        <w:lastRenderedPageBreak/>
         <w:t>Reference</w:t>
       </w:r>
       <w:r>
@@ -15938,7 +16969,7 @@
           <w:rPr>
             <w:noProof/>
           </w:rPr>
-          <w:t>ii</w:t>
+          <w:t>vii</w:t>
         </w:r>
         <w:r>
           <w:rPr>
@@ -15986,7 +17017,7 @@
           <w:rPr>
             <w:noProof/>
           </w:rPr>
-          <w:t>7</w:t>
+          <w:t>22</w:t>
         </w:r>
         <w:r>
           <w:rPr>
@@ -17212,6 +18243,119 @@
       <w:lvlJc w:val="left"/>
       <w:pPr>
         <w:ind w:left="6840" w:hanging="360"/>
+      </w:pPr>
+      <w:rPr>
+        <w:rFonts w:ascii="Wingdings" w:hAnsi="Wingdings" w:hint="default"/>
+      </w:rPr>
+    </w:lvl>
+  </w:abstractNum>
+  <w:abstractNum w:abstractNumId="11">
+    <w:nsid w:val="6CAC5F9D"/>
+    <w:multiLevelType w:val="hybridMultilevel"/>
+    <w:tmpl w:val="8DEC120E"/>
+    <w:lvl w:ilvl="0" w:tplc="08090001">
+      <w:start w:val="1"/>
+      <w:numFmt w:val="bullet"/>
+      <w:lvlText w:val=""/>
+      <w:lvlJc w:val="left"/>
+      <w:pPr>
+        <w:ind w:left="1450" w:hanging="360"/>
+      </w:pPr>
+      <w:rPr>
+        <w:rFonts w:ascii="Symbol" w:hAnsi="Symbol" w:hint="default"/>
+      </w:rPr>
+    </w:lvl>
+    <w:lvl w:ilvl="1" w:tplc="08090003" w:tentative="1">
+      <w:start w:val="1"/>
+      <w:numFmt w:val="bullet"/>
+      <w:lvlText w:val="o"/>
+      <w:lvlJc w:val="left"/>
+      <w:pPr>
+        <w:ind w:left="2170" w:hanging="360"/>
+      </w:pPr>
+      <w:rPr>
+        <w:rFonts w:ascii="Courier New" w:hAnsi="Courier New" w:cs="Courier New" w:hint="default"/>
+      </w:rPr>
+    </w:lvl>
+    <w:lvl w:ilvl="2" w:tplc="08090005" w:tentative="1">
+      <w:start w:val="1"/>
+      <w:numFmt w:val="bullet"/>
+      <w:lvlText w:val=""/>
+      <w:lvlJc w:val="left"/>
+      <w:pPr>
+        <w:ind w:left="2890" w:hanging="360"/>
+      </w:pPr>
+      <w:rPr>
+        <w:rFonts w:ascii="Wingdings" w:hAnsi="Wingdings" w:hint="default"/>
+      </w:rPr>
+    </w:lvl>
+    <w:lvl w:ilvl="3" w:tplc="08090001" w:tentative="1">
+      <w:start w:val="1"/>
+      <w:numFmt w:val="bullet"/>
+      <w:lvlText w:val=""/>
+      <w:lvlJc w:val="left"/>
+      <w:pPr>
+        <w:ind w:left="3610" w:hanging="360"/>
+      </w:pPr>
+      <w:rPr>
+        <w:rFonts w:ascii="Symbol" w:hAnsi="Symbol" w:hint="default"/>
+      </w:rPr>
+    </w:lvl>
+    <w:lvl w:ilvl="4" w:tplc="08090003" w:tentative="1">
+      <w:start w:val="1"/>
+      <w:numFmt w:val="bullet"/>
+      <w:lvlText w:val="o"/>
+      <w:lvlJc w:val="left"/>
+      <w:pPr>
+        <w:ind w:left="4330" w:hanging="360"/>
+      </w:pPr>
+      <w:rPr>
+        <w:rFonts w:ascii="Courier New" w:hAnsi="Courier New" w:cs="Courier New" w:hint="default"/>
+      </w:rPr>
+    </w:lvl>
+    <w:lvl w:ilvl="5" w:tplc="08090005" w:tentative="1">
+      <w:start w:val="1"/>
+      <w:numFmt w:val="bullet"/>
+      <w:lvlText w:val=""/>
+      <w:lvlJc w:val="left"/>
+      <w:pPr>
+        <w:ind w:left="5050" w:hanging="360"/>
+      </w:pPr>
+      <w:rPr>
+        <w:rFonts w:ascii="Wingdings" w:hAnsi="Wingdings" w:hint="default"/>
+      </w:rPr>
+    </w:lvl>
+    <w:lvl w:ilvl="6" w:tplc="08090001" w:tentative="1">
+      <w:start w:val="1"/>
+      <w:numFmt w:val="bullet"/>
+      <w:lvlText w:val=""/>
+      <w:lvlJc w:val="left"/>
+      <w:pPr>
+        <w:ind w:left="5770" w:hanging="360"/>
+      </w:pPr>
+      <w:rPr>
+        <w:rFonts w:ascii="Symbol" w:hAnsi="Symbol" w:hint="default"/>
+      </w:rPr>
+    </w:lvl>
+    <w:lvl w:ilvl="7" w:tplc="08090003" w:tentative="1">
+      <w:start w:val="1"/>
+      <w:numFmt w:val="bullet"/>
+      <w:lvlText w:val="o"/>
+      <w:lvlJc w:val="left"/>
+      <w:pPr>
+        <w:ind w:left="6490" w:hanging="360"/>
+      </w:pPr>
+      <w:rPr>
+        <w:rFonts w:ascii="Courier New" w:hAnsi="Courier New" w:cs="Courier New" w:hint="default"/>
+      </w:rPr>
+    </w:lvl>
+    <w:lvl w:ilvl="8" w:tplc="08090005" w:tentative="1">
+      <w:start w:val="1"/>
+      <w:numFmt w:val="bullet"/>
+      <w:lvlText w:val=""/>
+      <w:lvlJc w:val="left"/>
+      <w:pPr>
+        <w:ind w:left="7210" w:hanging="360"/>
       </w:pPr>
       <w:rPr>
         <w:rFonts w:ascii="Wingdings" w:hAnsi="Wingdings" w:hint="default"/>
@@ -17250,6 +18394,9 @@
   </w:num>
   <w:num w:numId="11">
     <w:abstractNumId w:val="1"/>
+  </w:num>
+  <w:num w:numId="12">
+    <w:abstractNumId w:val="11"/>
   </w:num>
   <w:numIdMacAtCleanup w:val="3"/>
 </w:numbering>
@@ -19203,6 +20350,11 @@
       <w:ind w:left="720" w:hanging="720"/>
     </w:pPr>
   </w:style>
+  <w:style w:type="character" w:customStyle="1" w:styleId="apple-converted-space">
+    <w:name w:val="apple-converted-space"/>
+    <w:basedOn w:val="DefaultParagraphFont"/>
+    <w:rsid w:val="004C29F6"/>
+  </w:style>
 </w:styles>
 </file>
 
@@ -19472,7 +20624,7 @@
 </file>
 
 <file path=customXml/itemProps1.xml><?xml version="1.0" encoding="utf-8"?>
-<ds:datastoreItem xmlns:ds="http://schemas.openxmlformats.org/officeDocument/2006/customXml" ds:itemID="{B19FF360-0DF5-7042-93E8-BA5F61E02C89}">
+<ds:datastoreItem xmlns:ds="http://schemas.openxmlformats.org/officeDocument/2006/customXml" ds:itemID="{90A8602B-BB3E-8C4D-BD40-C7A78ABC12E9}">
   <ds:schemaRefs>
     <ds:schemaRef ds:uri="http://schemas.openxmlformats.org/officeDocument/2006/bibliography"/>
   </ds:schemaRefs>

</xml_diff>